<commit_message>
add ppt e documentacao
</commit_message>
<xml_diff>
--- a/documentação/Documentação One Solutions.docx
+++ b/documentação/Documentação One Solutions.docx
@@ -1,6 +1,6 @@
 
 <file path=word/document.xml><?xml version="1.0" encoding="utf-8"?>
-<w:document xmlns:wpc="http://schemas.microsoft.com/office/word/2010/wordprocessingCanvas" xmlns:cx="http://schemas.microsoft.com/office/drawing/2014/chartex" xmlns:cx1="http://schemas.microsoft.com/office/drawing/2015/9/8/chartex" xmlns:cx2="http://schemas.microsoft.com/office/drawing/2015/10/21/chartex" xmlns:cx3="http://schemas.microsoft.com/office/drawing/2016/5/9/chartex" xmlns:cx4="http://schemas.microsoft.com/office/drawing/2016/5/10/chartex" xmlns:cx5="http://schemas.microsoft.com/office/drawing/2016/5/11/chartex" xmlns:cx6="http://schemas.microsoft.com/office/drawing/2016/5/12/chartex" xmlns:cx7="http://schemas.microsoft.com/office/drawing/2016/5/13/chartex" xmlns:cx8="http://schemas.microsoft.com/office/drawing/2016/5/14/chartex" xmlns:mc="http://schemas.openxmlformats.org/markup-compatibility/2006" xmlns:aink="http://schemas.microsoft.com/office/drawing/2016/ink" xmlns:am3d="http://schemas.microsoft.com/office/drawing/2017/model3d" xmlns:o="urn:schemas-microsoft-com:office:office" xmlns:r="http://schemas.openxmlformats.org/officeDocument/2006/relationships" xmlns:m="http://schemas.openxmlformats.org/officeDocument/2006/math" xmlns:v="urn:schemas-microsoft-com:vml" xmlns:wp14="http://schemas.microsoft.com/office/word/2010/wordprocessingDrawing" xmlns:wp="http://schemas.openxmlformats.org/drawingml/2006/wordprocessingDrawing" xmlns:w10="urn:schemas-microsoft-com:office:word" xmlns:w="http://schemas.openxmlformats.org/wordprocessingml/2006/main" xmlns:w14="http://schemas.microsoft.com/office/word/2010/wordml" xmlns:w15="http://schemas.microsoft.com/office/word/2012/wordml" xmlns:w16cex="http://schemas.microsoft.com/office/word/2018/wordml/cex" xmlns:w16cid="http://schemas.microsoft.com/office/word/2016/wordml/cid" xmlns:w16="http://schemas.microsoft.com/office/word/2018/wordml" xmlns:w16se="http://schemas.microsoft.com/office/word/2015/wordml/symex" xmlns:wpg="http://schemas.microsoft.com/office/word/2010/wordprocessingGroup" xmlns:wpi="http://schemas.microsoft.com/office/word/2010/wordprocessingInk" xmlns:wne="http://schemas.microsoft.com/office/word/2006/wordml" xmlns:wps="http://schemas.microsoft.com/office/word/2010/wordprocessingShape" mc:Ignorable="w14 w15 w16se w16cid w16 w16cex wp14">
+<w:document xmlns:wpc="http://schemas.microsoft.com/office/word/2010/wordprocessingCanvas" xmlns:cx="http://schemas.microsoft.com/office/drawing/2014/chartex" xmlns:cx1="http://schemas.microsoft.com/office/drawing/2015/9/8/chartex" xmlns:cx2="http://schemas.microsoft.com/office/drawing/2015/10/21/chartex" xmlns:cx3="http://schemas.microsoft.com/office/drawing/2016/5/9/chartex" xmlns:cx4="http://schemas.microsoft.com/office/drawing/2016/5/10/chartex" xmlns:cx5="http://schemas.microsoft.com/office/drawing/2016/5/11/chartex" xmlns:cx6="http://schemas.microsoft.com/office/drawing/2016/5/12/chartex" xmlns:cx7="http://schemas.microsoft.com/office/drawing/2016/5/13/chartex" xmlns:cx8="http://schemas.microsoft.com/office/drawing/2016/5/14/chartex" xmlns:mc="http://schemas.openxmlformats.org/markup-compatibility/2006" xmlns:aink="http://schemas.microsoft.com/office/drawing/2016/ink" xmlns:am3d="http://schemas.microsoft.com/office/drawing/2017/model3d" xmlns:o="urn:schemas-microsoft-com:office:office" xmlns:r="http://schemas.openxmlformats.org/officeDocument/2006/relationships" xmlns:m="http://schemas.openxmlformats.org/officeDocument/2006/math" xmlns:v="urn:schemas-microsoft-com:vml" xmlns:wp14="http://schemas.microsoft.com/office/word/2010/wordprocessingDrawing" xmlns:wp="http://schemas.openxmlformats.org/drawingml/2006/wordprocessingDrawing" xmlns:w10="urn:schemas-microsoft-com:office:word" xmlns:w="http://schemas.openxmlformats.org/wordprocessingml/2006/main" xmlns:w14="http://schemas.microsoft.com/office/word/2010/wordml" xmlns:w15="http://schemas.microsoft.com/office/word/2012/wordml" xmlns:w16cid="http://schemas.microsoft.com/office/word/2016/wordml/cid" xmlns:w16se="http://schemas.microsoft.com/office/word/2015/wordml/symex" xmlns:wpg="http://schemas.microsoft.com/office/word/2010/wordprocessingGroup" xmlns:wpi="http://schemas.microsoft.com/office/word/2010/wordprocessingInk" xmlns:wne="http://schemas.microsoft.com/office/word/2006/wordml" xmlns:wps="http://schemas.microsoft.com/office/word/2010/wordprocessingShape" mc:Ignorable="w14 w15 w16se w16cid wp14">
   <w:body>
     <w:p>
       <w:pPr>
@@ -1763,22 +1763,11 @@
         <w:pStyle w:val="FolhadeRostodosCaptulos"/>
         <w:jc w:val="center"/>
       </w:pPr>
-      <w:r>
-        <w:lastRenderedPageBreak/>
-        <w:fldChar w:fldCharType="begin"/>
-      </w:r>
-      <w:r>
-        <w:instrText xml:space="preserve"> REF _Ref125306779 \w </w:instrText>
-      </w:r>
-      <w:r>
-        <w:fldChar w:fldCharType="separate"/>
-      </w:r>
-      <w:r>
-        <w:t>1</w:t>
-      </w:r>
-      <w:r>
-        <w:fldChar w:fldCharType="end"/>
-      </w:r>
+      <w:fldSimple w:instr=" REF _Ref125306779 \w ">
+        <w:r>
+          <w:t>1</w:t>
+        </w:r>
+      </w:fldSimple>
       <w:r>
         <w:tab/>
       </w:r>
@@ -2074,7 +2063,7 @@
           <w:noProof/>
         </w:rPr>
         <w:drawing>
-          <wp:anchor distT="0" distB="0" distL="114300" distR="114300" simplePos="0" relativeHeight="251647488" behindDoc="0" locked="0" layoutInCell="1" allowOverlap="1" wp14:anchorId="342A8F21" wp14:editId="768EB354">
+          <wp:anchor distT="0" distB="0" distL="114300" distR="114300" simplePos="0" relativeHeight="251650560" behindDoc="0" locked="0" layoutInCell="1" allowOverlap="1" wp14:anchorId="342A8F21" wp14:editId="768EB354">
             <wp:simplePos x="0" y="0"/>
             <wp:positionH relativeFrom="column">
               <wp:posOffset>-756294</wp:posOffset>
@@ -2463,13 +2452,13 @@
           <w:noProof/>
         </w:rPr>
         <w:drawing>
-          <wp:anchor distT="0" distB="0" distL="114300" distR="114300" simplePos="0" relativeHeight="251658752" behindDoc="0" locked="0" layoutInCell="1" allowOverlap="1" wp14:anchorId="33DA6B3A" wp14:editId="135DF74F">
+          <wp:anchor distT="0" distB="0" distL="114300" distR="114300" simplePos="0" relativeHeight="251658752" behindDoc="0" locked="0" layoutInCell="1" allowOverlap="1" wp14:anchorId="33DA6B3A" wp14:editId="1F7D7E12">
             <wp:simplePos x="0" y="0"/>
             <wp:positionH relativeFrom="column">
-              <wp:posOffset>-2540</wp:posOffset>
+              <wp:posOffset>1222411</wp:posOffset>
             </wp:positionH>
             <wp:positionV relativeFrom="paragraph">
-              <wp:posOffset>26670</wp:posOffset>
+              <wp:posOffset>9417</wp:posOffset>
             </wp:positionV>
             <wp:extent cx="2947670" cy="1473835"/>
             <wp:effectExtent l="0" t="0" r="0" b="0"/>
@@ -2565,7 +2554,7 @@
           <w:noProof/>
         </w:rPr>
         <w:drawing>
-          <wp:anchor distT="0" distB="0" distL="114300" distR="114300" simplePos="0" relativeHeight="251672064" behindDoc="1" locked="0" layoutInCell="1" allowOverlap="1" wp14:anchorId="7FFA8460" wp14:editId="16E5580F">
+          <wp:anchor distT="0" distB="0" distL="114300" distR="114300" simplePos="0" relativeHeight="251665920" behindDoc="1" locked="0" layoutInCell="1" allowOverlap="1" wp14:anchorId="7FFA8460" wp14:editId="16E5580F">
             <wp:simplePos x="0" y="0"/>
             <wp:positionH relativeFrom="column">
               <wp:posOffset>783771</wp:posOffset>
@@ -2845,21 +2834,11 @@
       <w:r>
         <w:t xml:space="preserve"> </w:t>
       </w:r>
-      <w:r>
-        <w:fldChar w:fldCharType="begin"/>
-      </w:r>
-      <w:r>
-        <w:instrText xml:space="preserve"> REF _Ref125306944 \w </w:instrText>
-      </w:r>
-      <w:r>
-        <w:fldChar w:fldCharType="separate"/>
-      </w:r>
-      <w:r>
-        <w:t>3</w:t>
-      </w:r>
-      <w:r>
-        <w:fldChar w:fldCharType="end"/>
-      </w:r>
+      <w:fldSimple w:instr=" REF _Ref125306944 \w ">
+        <w:r>
+          <w:t>3</w:t>
+        </w:r>
+      </w:fldSimple>
       <w:r>
         <w:tab/>
       </w:r>
@@ -2894,7 +2873,7 @@
           <w:noProof/>
         </w:rPr>
         <w:drawing>
-          <wp:anchor distT="0" distB="0" distL="114300" distR="114300" simplePos="0" relativeHeight="251689984" behindDoc="0" locked="0" layoutInCell="1" allowOverlap="1" wp14:anchorId="78D85400" wp14:editId="0ACDC44C">
+          <wp:anchor distT="0" distB="0" distL="114300" distR="114300" simplePos="0" relativeHeight="251668992" behindDoc="0" locked="0" layoutInCell="1" allowOverlap="1" wp14:anchorId="78D85400" wp14:editId="0ACDC44C">
             <wp:simplePos x="0" y="0"/>
             <wp:positionH relativeFrom="column">
               <wp:posOffset>-2540</wp:posOffset>
@@ -2968,7 +2947,7 @@
           <w:noProof/>
         </w:rPr>
         <w:drawing>
-          <wp:anchor distT="0" distB="0" distL="114300" distR="114300" simplePos="0" relativeHeight="251693056" behindDoc="0" locked="0" layoutInCell="1" allowOverlap="1" wp14:anchorId="0F19161F" wp14:editId="12F051FB">
+          <wp:anchor distT="0" distB="0" distL="114300" distR="114300" simplePos="0" relativeHeight="251670016" behindDoc="0" locked="0" layoutInCell="1" allowOverlap="1" wp14:anchorId="0F19161F" wp14:editId="12F051FB">
             <wp:simplePos x="0" y="0"/>
             <wp:positionH relativeFrom="column">
               <wp:posOffset>-683895</wp:posOffset>
@@ -3078,7 +3057,7 @@
           <w:noProof/>
         </w:rPr>
         <w:drawing>
-          <wp:anchor distT="0" distB="0" distL="114300" distR="114300" simplePos="0" relativeHeight="251617280" behindDoc="0" locked="0" layoutInCell="1" allowOverlap="1" wp14:anchorId="7F887B5F" wp14:editId="2885D0C5">
+          <wp:anchor distT="0" distB="0" distL="114300" distR="114300" simplePos="0" relativeHeight="251643392" behindDoc="0" locked="0" layoutInCell="1" allowOverlap="1" wp14:anchorId="7F887B5F" wp14:editId="2885D0C5">
             <wp:simplePos x="0" y="0"/>
             <wp:positionH relativeFrom="column">
               <wp:posOffset>-580390</wp:posOffset>
@@ -3174,7 +3153,7 @@
           <w:noProof/>
         </w:rPr>
         <w:drawing>
-          <wp:anchor distT="0" distB="0" distL="114300" distR="114300" simplePos="0" relativeHeight="251620352" behindDoc="0" locked="0" layoutInCell="1" allowOverlap="1" wp14:anchorId="37EB7646" wp14:editId="30A6CD17">
+          <wp:anchor distT="0" distB="0" distL="114300" distR="114300" simplePos="0" relativeHeight="251644416" behindDoc="0" locked="0" layoutInCell="1" allowOverlap="1" wp14:anchorId="37EB7646" wp14:editId="30A6CD17">
             <wp:simplePos x="0" y="0"/>
             <wp:positionH relativeFrom="column">
               <wp:posOffset>450413</wp:posOffset>
@@ -3246,7 +3225,7 @@
           <w:noProof/>
         </w:rPr>
         <w:drawing>
-          <wp:anchor distT="0" distB="0" distL="114300" distR="114300" simplePos="0" relativeHeight="251623424" behindDoc="0" locked="0" layoutInCell="1" allowOverlap="1" wp14:anchorId="24965A92" wp14:editId="0A16B5B0">
+          <wp:anchor distT="0" distB="0" distL="114300" distR="114300" simplePos="0" relativeHeight="251645440" behindDoc="0" locked="0" layoutInCell="1" allowOverlap="1" wp14:anchorId="24965A92" wp14:editId="0A16B5B0">
             <wp:simplePos x="0" y="0"/>
             <wp:positionH relativeFrom="column">
               <wp:posOffset>569785</wp:posOffset>
@@ -3337,7 +3316,7 @@
           <w:noProof/>
         </w:rPr>
         <w:drawing>
-          <wp:anchor distT="0" distB="0" distL="114300" distR="114300" simplePos="0" relativeHeight="251626496" behindDoc="0" locked="0" layoutInCell="1" allowOverlap="1" wp14:anchorId="10C1F7C3" wp14:editId="2444DB9C">
+          <wp:anchor distT="0" distB="0" distL="114300" distR="114300" simplePos="0" relativeHeight="251646464" behindDoc="0" locked="0" layoutInCell="1" allowOverlap="1" wp14:anchorId="10C1F7C3" wp14:editId="2444DB9C">
             <wp:simplePos x="0" y="0"/>
             <wp:positionH relativeFrom="column">
               <wp:posOffset>0</wp:posOffset>
@@ -3424,7 +3403,7 @@
           <w:noProof/>
         </w:rPr>
         <w:drawing>
-          <wp:anchor distT="0" distB="0" distL="114300" distR="114300" simplePos="0" relativeHeight="251632640" behindDoc="0" locked="0" layoutInCell="1" allowOverlap="1" wp14:anchorId="5873CC4C" wp14:editId="00A9ABC5">
+          <wp:anchor distT="0" distB="0" distL="114300" distR="114300" simplePos="0" relativeHeight="251648512" behindDoc="0" locked="0" layoutInCell="1" allowOverlap="1" wp14:anchorId="5873CC4C" wp14:editId="00A9ABC5">
             <wp:simplePos x="0" y="0"/>
             <wp:positionH relativeFrom="column">
               <wp:posOffset>-5493385</wp:posOffset>
@@ -3478,7 +3457,7 @@
           <w:noProof/>
         </w:rPr>
         <w:drawing>
-          <wp:anchor distT="0" distB="0" distL="114300" distR="114300" simplePos="0" relativeHeight="251629568" behindDoc="0" locked="0" layoutInCell="1" allowOverlap="1" wp14:anchorId="337601B8" wp14:editId="082F4B9C">
+          <wp:anchor distT="0" distB="0" distL="114300" distR="114300" simplePos="0" relativeHeight="251647488" behindDoc="0" locked="0" layoutInCell="1" allowOverlap="1" wp14:anchorId="337601B8" wp14:editId="082F4B9C">
             <wp:simplePos x="0" y="0"/>
             <wp:positionH relativeFrom="column">
               <wp:posOffset>-5493385</wp:posOffset>
@@ -3554,7 +3533,7 @@
           <w:noProof/>
         </w:rPr>
         <w:drawing>
-          <wp:anchor distT="0" distB="0" distL="114300" distR="114300" simplePos="0" relativeHeight="251635712" behindDoc="0" locked="0" layoutInCell="1" allowOverlap="1" wp14:anchorId="51F4B064" wp14:editId="19744524">
+          <wp:anchor distT="0" distB="0" distL="114300" distR="114300" simplePos="0" relativeHeight="251649536" behindDoc="0" locked="0" layoutInCell="1" allowOverlap="1" wp14:anchorId="51F4B064" wp14:editId="19744524">
             <wp:simplePos x="0" y="0"/>
             <wp:positionH relativeFrom="column">
               <wp:posOffset>-5504815</wp:posOffset>
@@ -3609,13 +3588,9 @@
         <w:lastRenderedPageBreak/>
         <w:t xml:space="preserve">No index do site, nosso usuário tem acesso a toda a </w:t>
       </w:r>
-      <w:proofErr w:type="spellStart"/>
-      <w:proofErr w:type="gramStart"/>
-      <w:r>
-        <w:t>historia</w:t>
-      </w:r>
-      <w:proofErr w:type="spellEnd"/>
-      <w:proofErr w:type="gramEnd"/>
+      <w:r>
+        <w:t>história</w:t>
+      </w:r>
       <w:r>
         <w:t xml:space="preserve"> da nossa empresa e nossa missão, tem acesso ao cadastro, login e sobre nós para ter mais informações.</w:t>
       </w:r>
@@ -3633,7 +3608,7 @@
           <w:noProof/>
         </w:rPr>
         <w:drawing>
-          <wp:anchor distT="0" distB="0" distL="114300" distR="114300" simplePos="0" relativeHeight="251660800" behindDoc="0" locked="0" layoutInCell="1" allowOverlap="1" wp14:anchorId="253AAC08" wp14:editId="2D49CBD7">
+          <wp:anchor distT="0" distB="0" distL="114300" distR="114300" simplePos="0" relativeHeight="251659776" behindDoc="0" locked="0" layoutInCell="1" allowOverlap="1" wp14:anchorId="253AAC08" wp14:editId="2D49CBD7">
             <wp:simplePos x="0" y="0"/>
             <wp:positionH relativeFrom="column">
               <wp:posOffset>-261365</wp:posOffset>
@@ -3687,7 +3662,7 @@
           <w:noProof/>
         </w:rPr>
         <w:drawing>
-          <wp:anchor distT="0" distB="0" distL="114300" distR="114300" simplePos="0" relativeHeight="251655680" behindDoc="0" locked="0" layoutInCell="1" allowOverlap="1" wp14:anchorId="4F522BE9" wp14:editId="6B31E09A">
+          <wp:anchor distT="0" distB="0" distL="114300" distR="114300" simplePos="0" relativeHeight="251656704" behindDoc="0" locked="0" layoutInCell="1" allowOverlap="1" wp14:anchorId="4F522BE9" wp14:editId="6B31E09A">
             <wp:simplePos x="0" y="0"/>
             <wp:positionH relativeFrom="column">
               <wp:posOffset>-222250</wp:posOffset>
@@ -3743,6 +3718,9 @@
     <w:p/>
     <w:p>
       <w:r>
+        <w:tab/>
+      </w:r>
+      <w:r>
         <w:t>Na página do sobre nós o usuário tem um breve texto explicando a visão de negócio da nossa empresa e uma área de contato para ele ter mais informações sobre os nossos produtos e serviços, dúvidas e sugestões.</w:t>
       </w:r>
     </w:p>
@@ -3757,7 +3735,7 @@
         </w:rPr>
         <w:lastRenderedPageBreak/>
         <w:drawing>
-          <wp:anchor distT="0" distB="0" distL="114300" distR="114300" simplePos="0" relativeHeight="251675648" behindDoc="0" locked="0" layoutInCell="1" allowOverlap="1" wp14:anchorId="238F9B0B" wp14:editId="7FE57446">
+          <wp:anchor distT="0" distB="0" distL="114300" distR="114300" simplePos="0" relativeHeight="251666944" behindDoc="0" locked="0" layoutInCell="1" allowOverlap="1" wp14:anchorId="238F9B0B" wp14:editId="7FE57446">
             <wp:simplePos x="0" y="0"/>
             <wp:positionH relativeFrom="column">
               <wp:posOffset>-816041</wp:posOffset>
@@ -3816,7 +3794,7 @@
           <w:noProof/>
         </w:rPr>
         <w:drawing>
-          <wp:anchor distT="0" distB="0" distL="114300" distR="114300" simplePos="0" relativeHeight="251686912" behindDoc="0" locked="0" layoutInCell="1" allowOverlap="1" wp14:anchorId="494D37BC" wp14:editId="7CA9B393">
+          <wp:anchor distT="0" distB="0" distL="114300" distR="114300" simplePos="0" relativeHeight="251667968" behindDoc="0" locked="0" layoutInCell="1" allowOverlap="1" wp14:anchorId="494D37BC" wp14:editId="7CA9B393">
             <wp:simplePos x="0" y="0"/>
             <wp:positionH relativeFrom="column">
               <wp:posOffset>-803786</wp:posOffset>
@@ -3889,16 +3867,135 @@
         <w:t>Na área de cadastro nosso novo cliente realiza um cadastro onde com as informações salvas podemos saber a empresa onde ele trabalha e dessa forma permitir seu acesso as informações.</w:t>
       </w:r>
     </w:p>
-    <w:p/>
-    <w:p/>
-    <w:p/>
-    <w:p/>
-    <w:p/>
-    <w:p/>
-    <w:p/>
-    <w:p/>
-    <w:p/>
-    <w:p/>
+    <w:p>
+      <w:r>
+        <w:rPr>
+          <w:noProof/>
+        </w:rPr>
+        <w:lastRenderedPageBreak/>
+        <w:drawing>
+          <wp:anchor distT="0" distB="0" distL="114300" distR="114300" simplePos="0" relativeHeight="251658240" behindDoc="0" locked="0" layoutInCell="1" allowOverlap="1" wp14:anchorId="40BEE590" wp14:editId="415435E2">
+            <wp:simplePos x="0" y="0"/>
+            <wp:positionH relativeFrom="column">
+              <wp:posOffset>-1270</wp:posOffset>
+            </wp:positionH>
+            <wp:positionV relativeFrom="paragraph">
+              <wp:posOffset>3078085</wp:posOffset>
+            </wp:positionV>
+            <wp:extent cx="5760720" cy="3114675"/>
+            <wp:effectExtent l="0" t="0" r="0" b="0"/>
+            <wp:wrapSquare wrapText="bothSides"/>
+            <wp:docPr id="26" name="Imagem 26"/>
+            <wp:cNvGraphicFramePr>
+              <a:graphicFrameLocks xmlns:a="http://schemas.openxmlformats.org/drawingml/2006/main" noChangeAspect="1"/>
+            </wp:cNvGraphicFramePr>
+            <a:graphic xmlns:a="http://schemas.openxmlformats.org/drawingml/2006/main">
+              <a:graphicData uri="http://schemas.openxmlformats.org/drawingml/2006/picture">
+                <pic:pic xmlns:pic="http://schemas.openxmlformats.org/drawingml/2006/picture">
+                  <pic:nvPicPr>
+                    <pic:cNvPr id="0" name="Picture 3"/>
+                    <pic:cNvPicPr>
+                      <a:picLocks noChangeAspect="1" noChangeArrowheads="1"/>
+                    </pic:cNvPicPr>
+                  </pic:nvPicPr>
+                  <pic:blipFill>
+                    <a:blip r:embed="rId34">
+                      <a:extLst>
+                        <a:ext uri="{28A0092B-C50C-407E-A947-70E740481C1C}">
+                          <a14:useLocalDpi xmlns:a14="http://schemas.microsoft.com/office/drawing/2010/main" val="0"/>
+                        </a:ext>
+                      </a:extLst>
+                    </a:blip>
+                    <a:srcRect/>
+                    <a:stretch>
+                      <a:fillRect/>
+                    </a:stretch>
+                  </pic:blipFill>
+                  <pic:spPr bwMode="auto">
+                    <a:xfrm>
+                      <a:off x="0" y="0"/>
+                      <a:ext cx="5760720" cy="3114675"/>
+                    </a:xfrm>
+                    <a:prstGeom prst="rect">
+                      <a:avLst/>
+                    </a:prstGeom>
+                    <a:noFill/>
+                    <a:ln>
+                      <a:noFill/>
+                    </a:ln>
+                  </pic:spPr>
+                </pic:pic>
+              </a:graphicData>
+            </a:graphic>
+          </wp:anchor>
+        </w:drawing>
+      </w:r>
+      <w:r>
+        <w:rPr>
+          <w:noProof/>
+        </w:rPr>
+        <w:drawing>
+          <wp:anchor distT="0" distB="0" distL="114300" distR="114300" simplePos="0" relativeHeight="251656192" behindDoc="0" locked="0" layoutInCell="1" allowOverlap="1" wp14:anchorId="278389CD" wp14:editId="16BD73EA">
+            <wp:simplePos x="0" y="0"/>
+            <wp:positionH relativeFrom="column">
+              <wp:posOffset>-19158</wp:posOffset>
+            </wp:positionH>
+            <wp:positionV relativeFrom="paragraph">
+              <wp:posOffset>-415973</wp:posOffset>
+            </wp:positionV>
+            <wp:extent cx="5760720" cy="3186430"/>
+            <wp:effectExtent l="0" t="0" r="0" b="0"/>
+            <wp:wrapSquare wrapText="bothSides"/>
+            <wp:docPr id="20" name="Imagem 20"/>
+            <wp:cNvGraphicFramePr>
+              <a:graphicFrameLocks xmlns:a="http://schemas.openxmlformats.org/drawingml/2006/main" noChangeAspect="1"/>
+            </wp:cNvGraphicFramePr>
+            <a:graphic xmlns:a="http://schemas.openxmlformats.org/drawingml/2006/main">
+              <a:graphicData uri="http://schemas.openxmlformats.org/drawingml/2006/picture">
+                <pic:pic xmlns:pic="http://schemas.openxmlformats.org/drawingml/2006/picture">
+                  <pic:nvPicPr>
+                    <pic:cNvPr id="0" name="Picture 1"/>
+                    <pic:cNvPicPr>
+                      <a:picLocks noChangeAspect="1" noChangeArrowheads="1"/>
+                    </pic:cNvPicPr>
+                  </pic:nvPicPr>
+                  <pic:blipFill>
+                    <a:blip r:embed="rId35">
+                      <a:extLst>
+                        <a:ext uri="{28A0092B-C50C-407E-A947-70E740481C1C}">
+                          <a14:useLocalDpi xmlns:a14="http://schemas.microsoft.com/office/drawing/2010/main" val="0"/>
+                        </a:ext>
+                      </a:extLst>
+                    </a:blip>
+                    <a:srcRect/>
+                    <a:stretch>
+                      <a:fillRect/>
+                    </a:stretch>
+                  </pic:blipFill>
+                  <pic:spPr bwMode="auto">
+                    <a:xfrm>
+                      <a:off x="0" y="0"/>
+                      <a:ext cx="5760720" cy="3186430"/>
+                    </a:xfrm>
+                    <a:prstGeom prst="rect">
+                      <a:avLst/>
+                    </a:prstGeom>
+                    <a:noFill/>
+                    <a:ln>
+                      <a:noFill/>
+                    </a:ln>
+                  </pic:spPr>
+                </pic:pic>
+              </a:graphicData>
+            </a:graphic>
+          </wp:anchor>
+        </w:drawing>
+      </w:r>
+    </w:p>
+    <w:p>
+      <w:bookmarkStart w:id="20" w:name="_GoBack"/>
+      <w:bookmarkEnd w:id="20"/>
+    </w:p>
     <w:p>
       <w:pPr>
         <w:jc w:val="left"/>
@@ -3929,12 +4026,12 @@
       <w:pPr>
         <w:jc w:val="left"/>
         <w:sectPr>
-          <w:headerReference w:type="even" r:id="rId34"/>
-          <w:headerReference w:type="default" r:id="rId35"/>
-          <w:footerReference w:type="even" r:id="rId36"/>
-          <w:footerReference w:type="default" r:id="rId37"/>
-          <w:headerReference w:type="first" r:id="rId38"/>
-          <w:footerReference w:type="first" r:id="rId39"/>
+          <w:headerReference w:type="even" r:id="rId36"/>
+          <w:headerReference w:type="default" r:id="rId37"/>
+          <w:footerReference w:type="even" r:id="rId38"/>
+          <w:footerReference w:type="default" r:id="rId39"/>
+          <w:headerReference w:type="first" r:id="rId40"/>
+          <w:footerReference w:type="first" r:id="rId41"/>
           <w:pgSz w:w="11907" w:h="16840" w:code="9"/>
           <w:pgMar w:top="1701" w:right="1134" w:bottom="1531" w:left="1701" w:header="720" w:footer="720" w:gutter="0"/>
           <w:cols w:space="708"/>
@@ -3982,12 +4079,12 @@
       <w:pPr>
         <w:pStyle w:val="Ttulo1"/>
       </w:pPr>
-      <w:bookmarkStart w:id="20" w:name="_Toc512519605"/>
+      <w:bookmarkStart w:id="21" w:name="_Toc512519605"/>
       <w:r>
         <w:lastRenderedPageBreak/>
         <w:t>implantação do projeto</w:t>
       </w:r>
-      <w:bookmarkEnd w:id="20"/>
+      <w:bookmarkEnd w:id="21"/>
     </w:p>
     <w:p/>
     <w:p>
@@ -3997,14 +4094,14 @@
           <w:b/>
         </w:rPr>
       </w:pPr>
-      <w:bookmarkStart w:id="21" w:name="_Toc512519606"/>
+      <w:bookmarkStart w:id="22" w:name="_Toc512519606"/>
       <w:r>
         <w:rPr>
           <w:b/>
         </w:rPr>
         <w:t>Manual de Instalação da solução</w:t>
       </w:r>
-      <w:bookmarkEnd w:id="21"/>
+      <w:bookmarkEnd w:id="22"/>
       <w:r>
         <w:rPr>
           <w:b/>
@@ -4018,7 +4115,7 @@
           <w:noProof/>
         </w:rPr>
         <w:drawing>
-          <wp:anchor distT="0" distB="0" distL="114300" distR="114300" simplePos="0" relativeHeight="251665920" behindDoc="0" locked="0" layoutInCell="1" allowOverlap="1" wp14:anchorId="652E7084" wp14:editId="1BB36AA1">
+          <wp:anchor distT="0" distB="0" distL="114300" distR="114300" simplePos="0" relativeHeight="251661824" behindDoc="0" locked="0" layoutInCell="1" allowOverlap="1" wp14:anchorId="652E7084" wp14:editId="1BB36AA1">
             <wp:simplePos x="0" y="0"/>
             <wp:positionH relativeFrom="column">
               <wp:posOffset>2990215</wp:posOffset>
@@ -4041,7 +4138,7 @@
                     <pic:cNvPicPr/>
                   </pic:nvPicPr>
                   <pic:blipFill>
-                    <a:blip r:embed="rId40"/>
+                    <a:blip r:embed="rId42"/>
                     <a:stretch>
                       <a:fillRect/>
                     </a:stretch>
@@ -4072,7 +4169,7 @@
           <w:noProof/>
         </w:rPr>
         <w:drawing>
-          <wp:anchor distT="0" distB="0" distL="114300" distR="114300" simplePos="0" relativeHeight="251661824" behindDoc="0" locked="0" layoutInCell="1" allowOverlap="1" wp14:anchorId="068C6BCB" wp14:editId="4D0E670C">
+          <wp:anchor distT="0" distB="0" distL="114300" distR="114300" simplePos="0" relativeHeight="251660800" behindDoc="0" locked="0" layoutInCell="1" allowOverlap="1" wp14:anchorId="068C6BCB" wp14:editId="4D0E670C">
             <wp:simplePos x="0" y="0"/>
             <wp:positionH relativeFrom="column">
               <wp:posOffset>-648970</wp:posOffset>
@@ -4095,7 +4192,7 @@
                     <pic:cNvPicPr/>
                   </pic:nvPicPr>
                   <pic:blipFill>
-                    <a:blip r:embed="rId41"/>
+                    <a:blip r:embed="rId43"/>
                     <a:stretch>
                       <a:fillRect/>
                     </a:stretch>
@@ -4133,7 +4230,7 @@
         </w:rPr>
         <w:lastRenderedPageBreak/>
         <w:drawing>
-          <wp:anchor distT="0" distB="0" distL="114300" distR="114300" simplePos="0" relativeHeight="251670016" behindDoc="0" locked="0" layoutInCell="1" allowOverlap="1" wp14:anchorId="11985EFB" wp14:editId="3C9418EB">
+          <wp:anchor distT="0" distB="0" distL="114300" distR="114300" simplePos="0" relativeHeight="251664896" behindDoc="0" locked="0" layoutInCell="1" allowOverlap="1" wp14:anchorId="11985EFB" wp14:editId="3C9418EB">
             <wp:simplePos x="0" y="0"/>
             <wp:positionH relativeFrom="column">
               <wp:posOffset>1034358</wp:posOffset>
@@ -4156,7 +4253,7 @@
                     <pic:cNvPicPr/>
                   </pic:nvPicPr>
                   <pic:blipFill>
-                    <a:blip r:embed="rId42"/>
+                    <a:blip r:embed="rId44"/>
                     <a:stretch>
                       <a:fillRect/>
                     </a:stretch>
@@ -4181,7 +4278,7 @@
           <w:noProof/>
         </w:rPr>
         <w:drawing>
-          <wp:anchor distT="0" distB="0" distL="114300" distR="114300" simplePos="0" relativeHeight="251666944" behindDoc="0" locked="0" layoutInCell="1" allowOverlap="1" wp14:anchorId="7EB152BC" wp14:editId="188CB5E2">
+          <wp:anchor distT="0" distB="0" distL="114300" distR="114300" simplePos="0" relativeHeight="251662848" behindDoc="0" locked="0" layoutInCell="1" allowOverlap="1" wp14:anchorId="7EB152BC" wp14:editId="188CB5E2">
             <wp:simplePos x="0" y="0"/>
             <wp:positionH relativeFrom="column">
               <wp:posOffset>-529628</wp:posOffset>
@@ -4204,7 +4301,7 @@
                     <pic:cNvPicPr/>
                   </pic:nvPicPr>
                   <pic:blipFill>
-                    <a:blip r:embed="rId43"/>
+                    <a:blip r:embed="rId45"/>
                     <a:stretch>
                       <a:fillRect/>
                     </a:stretch>
@@ -4235,7 +4332,7 @@
           <w:noProof/>
         </w:rPr>
         <w:drawing>
-          <wp:anchor distT="0" distB="0" distL="114300" distR="114300" simplePos="0" relativeHeight="251668992" behindDoc="0" locked="0" layoutInCell="1" allowOverlap="1" wp14:anchorId="1571D32F" wp14:editId="692A4FA7">
+          <wp:anchor distT="0" distB="0" distL="114300" distR="114300" simplePos="0" relativeHeight="251663872" behindDoc="0" locked="0" layoutInCell="1" allowOverlap="1" wp14:anchorId="1571D32F" wp14:editId="692A4FA7">
             <wp:simplePos x="0" y="0"/>
             <wp:positionH relativeFrom="column">
               <wp:posOffset>2937519</wp:posOffset>
@@ -4258,7 +4355,7 @@
                     <pic:cNvPicPr/>
                   </pic:nvPicPr>
                   <pic:blipFill>
-                    <a:blip r:embed="rId44"/>
+                    <a:blip r:embed="rId46"/>
                     <a:stretch>
                       <a:fillRect/>
                     </a:stretch>
@@ -4292,7 +4389,7 @@
           <w:b/>
         </w:rPr>
       </w:pPr>
-      <w:bookmarkStart w:id="22" w:name="_Toc512519607"/>
+      <w:bookmarkStart w:id="23" w:name="_Toc512519607"/>
       <w:r>
         <w:rPr>
           <w:b/>
@@ -4300,7 +4397,7 @@
         <w:lastRenderedPageBreak/>
         <w:t>Processo de Atendimento e Suporte</w:t>
       </w:r>
-      <w:bookmarkEnd w:id="22"/>
+      <w:bookmarkEnd w:id="23"/>
       <w:r>
         <w:rPr>
           <w:b/>
@@ -4319,7 +4416,7 @@
           <w:noProof/>
         </w:rPr>
         <w:drawing>
-          <wp:anchor distT="0" distB="0" distL="114300" distR="114300" simplePos="0" relativeHeight="251695104" behindDoc="0" locked="0" layoutInCell="1" allowOverlap="1" wp14:anchorId="1AF8BCE9" wp14:editId="173EAE7C">
+          <wp:anchor distT="0" distB="0" distL="114300" distR="114300" simplePos="0" relativeHeight="251671040" behindDoc="0" locked="0" layoutInCell="1" allowOverlap="1" wp14:anchorId="1AF8BCE9" wp14:editId="173EAE7C">
             <wp:simplePos x="0" y="0"/>
             <wp:positionH relativeFrom="column">
               <wp:posOffset>-807085</wp:posOffset>
@@ -4344,7 +4441,7 @@
                     </pic:cNvPicPr>
                   </pic:nvPicPr>
                   <pic:blipFill>
-                    <a:blip r:embed="rId45">
+                    <a:blip r:embed="rId47">
                       <a:extLst>
                         <a:ext uri="{28A0092B-C50C-407E-A947-70E740481C1C}">
                           <a14:useLocalDpi xmlns:a14="http://schemas.microsoft.com/office/drawing/2010/main" val="0"/>
@@ -4415,7 +4512,7 @@
         </w:rPr>
         <w:lastRenderedPageBreak/>
         <w:drawing>
-          <wp:anchor distT="0" distB="0" distL="114300" distR="114300" simplePos="0" relativeHeight="251698176" behindDoc="0" locked="0" layoutInCell="1" allowOverlap="1" wp14:anchorId="6749C84C" wp14:editId="5AB88557">
+          <wp:anchor distT="0" distB="0" distL="114300" distR="114300" simplePos="0" relativeHeight="251672064" behindDoc="0" locked="0" layoutInCell="1" allowOverlap="1" wp14:anchorId="6749C84C" wp14:editId="5AB88557">
             <wp:simplePos x="0" y="0"/>
             <wp:positionH relativeFrom="column">
               <wp:posOffset>-712280</wp:posOffset>
@@ -4438,7 +4535,7 @@
                     <pic:cNvPicPr/>
                   </pic:nvPicPr>
                   <pic:blipFill>
-                    <a:blip r:embed="rId46"/>
+                    <a:blip r:embed="rId48"/>
                     <a:stretch>
                       <a:fillRect/>
                     </a:stretch>
@@ -4476,56 +4573,36 @@
         <w:pStyle w:val="FolhadeRostodosCaptulos"/>
         <w:jc w:val="center"/>
       </w:pPr>
-      <w:r>
-        <w:fldChar w:fldCharType="begin"/>
-      </w:r>
-      <w:r>
-        <w:instrText xml:space="preserve"> REF _Ref125307146 \w </w:instrText>
-      </w:r>
-      <w:r>
-        <w:fldChar w:fldCharType="separate"/>
-      </w:r>
-      <w:r>
-        <w:t>5</w:t>
-      </w:r>
-      <w:r>
-        <w:fldChar w:fldCharType="end"/>
-      </w:r>
+      <w:fldSimple w:instr=" REF _Ref125307146 \w ">
+        <w:r>
+          <w:t>5</w:t>
+        </w:r>
+      </w:fldSimple>
       <w:r>
         <w:tab/>
       </w:r>
-      <w:r>
-        <w:fldChar w:fldCharType="begin"/>
-      </w:r>
-      <w:r>
-        <w:instrText xml:space="preserve"> REF _Ref125307146 </w:instrText>
-      </w:r>
-      <w:r>
-        <w:fldChar w:fldCharType="separate"/>
-      </w:r>
-      <w:r>
-        <w:t>CONCLUSÕES</w:t>
-      </w:r>
-      <w:r>
-        <w:fldChar w:fldCharType="end"/>
-      </w:r>
+      <w:fldSimple w:instr=" REF _Ref125307146 ">
+        <w:r>
+          <w:t>CONCLUSÕES</w:t>
+        </w:r>
+      </w:fldSimple>
     </w:p>
     <w:p>
       <w:pPr>
         <w:pStyle w:val="Ttulo1"/>
       </w:pPr>
-      <w:bookmarkStart w:id="23" w:name="_Ref125307146"/>
-      <w:bookmarkStart w:id="24" w:name="_Toc125374527"/>
-      <w:bookmarkStart w:id="25" w:name="_Toc156754424"/>
-      <w:bookmarkStart w:id="26" w:name="_Toc512519608"/>
+      <w:bookmarkStart w:id="24" w:name="_Ref125307146"/>
+      <w:bookmarkStart w:id="25" w:name="_Toc125374527"/>
+      <w:bookmarkStart w:id="26" w:name="_Toc156754424"/>
+      <w:bookmarkStart w:id="27" w:name="_Toc512519608"/>
       <w:r>
         <w:lastRenderedPageBreak/>
         <w:t>CONCLUSÕES</w:t>
       </w:r>
-      <w:bookmarkEnd w:id="23"/>
       <w:bookmarkEnd w:id="24"/>
       <w:bookmarkEnd w:id="25"/>
       <w:bookmarkEnd w:id="26"/>
+      <w:bookmarkEnd w:id="27"/>
     </w:p>
     <w:p>
       <w:pPr>
@@ -4534,14 +4611,14 @@
           <w:b/>
         </w:rPr>
       </w:pPr>
-      <w:bookmarkStart w:id="27" w:name="_Toc512519609"/>
+      <w:bookmarkStart w:id="28" w:name="_Toc512519609"/>
       <w:r>
         <w:rPr>
           <w:b/>
         </w:rPr>
         <w:t>resultados</w:t>
       </w:r>
-      <w:bookmarkEnd w:id="27"/>
+      <w:bookmarkEnd w:id="28"/>
       <w:r>
         <w:rPr>
           <w:b/>
@@ -4597,14 +4674,14 @@
           <w:b/>
         </w:rPr>
       </w:pPr>
-      <w:bookmarkStart w:id="28" w:name="_Toc512519610"/>
+      <w:bookmarkStart w:id="29" w:name="_Toc512519610"/>
       <w:r>
         <w:rPr>
           <w:b/>
         </w:rPr>
         <w:t>Processo de aprendizado com o projeto</w:t>
       </w:r>
-      <w:bookmarkEnd w:id="28"/>
+      <w:bookmarkEnd w:id="29"/>
       <w:r>
         <w:rPr>
           <w:b/>
@@ -4627,7 +4704,7 @@
           <w:b/>
         </w:rPr>
       </w:pPr>
-      <w:bookmarkStart w:id="29" w:name="_Toc512519611"/>
+      <w:bookmarkStart w:id="30" w:name="_Toc512519611"/>
       <w:r>
         <w:rPr>
           <w:b/>
@@ -4646,7 +4723,7 @@
         </w:rPr>
         <w:t>evolução da solução</w:t>
       </w:r>
-      <w:bookmarkEnd w:id="29"/>
+      <w:bookmarkEnd w:id="30"/>
       <w:r>
         <w:rPr>
           <w:b/>
@@ -4699,9 +4776,9 @@
           <w:tab w:val="clear" w:pos="851"/>
         </w:tabs>
       </w:pPr>
-      <w:bookmarkStart w:id="30" w:name="_Toc124080469"/>
-      <w:bookmarkStart w:id="31" w:name="_Toc125201972"/>
-      <w:bookmarkStart w:id="32" w:name="_Toc125374528"/>
+      <w:bookmarkStart w:id="31" w:name="_Toc124080469"/>
+      <w:bookmarkStart w:id="32" w:name="_Toc125201972"/>
+      <w:bookmarkStart w:id="33" w:name="_Toc125374528"/>
     </w:p>
     <w:p>
       <w:pPr>
@@ -4709,11 +4786,11 @@
           <w:tab w:val="clear" w:pos="851"/>
         </w:tabs>
         <w:sectPr>
-          <w:headerReference w:type="even" r:id="rId47"/>
-          <w:headerReference w:type="default" r:id="rId48"/>
-          <w:footerReference w:type="default" r:id="rId49"/>
-          <w:headerReference w:type="first" r:id="rId50"/>
-          <w:footerReference w:type="first" r:id="rId51"/>
+          <w:headerReference w:type="even" r:id="rId49"/>
+          <w:headerReference w:type="default" r:id="rId50"/>
+          <w:footerReference w:type="default" r:id="rId51"/>
+          <w:headerReference w:type="first" r:id="rId52"/>
+          <w:footerReference w:type="first" r:id="rId53"/>
           <w:pgSz w:w="11907" w:h="16840" w:code="9"/>
           <w:pgMar w:top="1701" w:right="1134" w:bottom="1531" w:left="1701" w:header="720" w:footer="720" w:gutter="0"/>
           <w:cols w:space="708"/>
@@ -4726,17 +4803,17 @@
       <w:pPr>
         <w:pStyle w:val="Ttulo"/>
       </w:pPr>
-      <w:bookmarkStart w:id="33" w:name="_Toc156754425"/>
-      <w:bookmarkStart w:id="34" w:name="_Toc512519612"/>
+      <w:bookmarkStart w:id="34" w:name="_Toc156754425"/>
+      <w:bookmarkStart w:id="35" w:name="_Toc512519612"/>
       <w:r>
         <w:lastRenderedPageBreak/>
         <w:t>ReferÊncias</w:t>
       </w:r>
-      <w:bookmarkEnd w:id="30"/>
       <w:bookmarkEnd w:id="31"/>
       <w:bookmarkEnd w:id="32"/>
       <w:bookmarkEnd w:id="33"/>
       <w:bookmarkEnd w:id="34"/>
+      <w:bookmarkEnd w:id="35"/>
     </w:p>
     <w:p>
       <w:pPr>
@@ -4747,11 +4824,14 @@
       <w:pPr>
         <w:pStyle w:val="Referncias"/>
         <w:spacing w:after="0"/>
-      </w:pPr>
-      <w:r>
         <w:rPr>
           <w:lang w:val="pt-BR"/>
         </w:rPr>
+      </w:pPr>
+      <w:r>
+        <w:rPr>
+          <w:lang w:val="pt-BR"/>
+        </w:rPr>
         <w:fldChar w:fldCharType="begin"/>
       </w:r>
       <w:r>
@@ -4767,6 +4847,9 @@
         <w:fldChar w:fldCharType="separate"/>
       </w:r>
       <w:r>
+        <w:rPr>
+          <w:lang w:val="pt-BR"/>
+        </w:rPr>
         <w:t xml:space="preserve">Sensor DHT11 </w:t>
       </w:r>
     </w:p>
@@ -4807,12 +4890,14 @@
         <w:rPr>
           <w:rFonts w:cs="Arial"/>
           <w:noProof/>
+          <w:lang w:val="pt-BR"/>
         </w:rPr>
       </w:pPr>
       <w:r>
         <w:rPr>
           <w:rFonts w:cs="Arial"/>
           <w:noProof/>
+          <w:lang w:val="pt-BR"/>
         </w:rPr>
         <w:t>Monitoração de temperatura em datacenter</w:t>
       </w:r>
@@ -4824,6 +4909,7 @@
           <w:rFonts w:cs="Arial"/>
           <w:noProof/>
           <w:u w:val="single"/>
+          <w:lang w:val="pt-BR"/>
         </w:rPr>
       </w:pPr>
       <w:r>
@@ -4831,6 +4917,7 @@
           <w:rFonts w:cs="Arial"/>
           <w:noProof/>
           <w:u w:val="single"/>
+          <w:lang w:val="pt-BR"/>
         </w:rPr>
         <w:t>https://www.getrotech.com.br/loja/Artigos/monitoracao-temperatura-e-umidade-em-data-centers/</w:t>
       </w:r>
@@ -4842,12 +4929,14 @@
         <w:rPr>
           <w:rFonts w:cs="Arial"/>
           <w:noProof/>
+          <w:lang w:val="pt-BR"/>
         </w:rPr>
       </w:pPr>
       <w:r>
         <w:rPr>
           <w:rFonts w:cs="Arial"/>
           <w:noProof/>
+          <w:lang w:val="pt-BR"/>
         </w:rPr>
         <w:t>Eficiencia Energética em data center</w:t>
       </w:r>
@@ -4860,6 +4949,7 @@
           <w:rFonts w:cs="Arial"/>
           <w:noProof/>
           <w:u w:val="single"/>
+          <w:lang w:val="pt-BR"/>
         </w:rPr>
       </w:pPr>
       <w:r>
@@ -4867,6 +4957,7 @@
           <w:rFonts w:cs="Arial"/>
           <w:noProof/>
           <w:u w:val="single"/>
+          <w:lang w:val="pt-BR"/>
         </w:rPr>
         <w:t>https://apicesistemasdeenergia.com.br/o-que-voce-precisa-saber-sobre-a-eficiencia-energetica-do-seu-data-center/data-centers/#:~:text=Por%20esse%20motivo%2C%20a%20energia,valor%20pode%20ser%20muito%20superior</w:t>
       </w:r>
@@ -4879,6 +4970,7 @@
           <w:rFonts w:cs="Arial"/>
           <w:noProof/>
           <w:u w:val="single"/>
+          <w:lang w:val="pt-BR"/>
         </w:rPr>
       </w:pPr>
     </w:p>
@@ -4890,6 +4982,7 @@
           <w:rFonts w:cs="Arial"/>
           <w:noProof/>
           <w:u w:val="single"/>
+          <w:lang w:val="pt-BR"/>
         </w:rPr>
       </w:pPr>
     </w:p>
@@ -4899,6 +4992,7 @@
         <w:rPr>
           <w:rFonts w:cs="Arial"/>
           <w:noProof/>
+          <w:lang w:val="pt-BR"/>
         </w:rPr>
       </w:pPr>
       <w:r>
@@ -4906,6 +5000,7 @@
           <w:rFonts w:cs="Arial"/>
           <w:noProof/>
           <w:u w:val="single"/>
+          <w:lang w:val="pt-BR"/>
         </w:rPr>
         <w:t>https://valorinveste.globo.com/mercados/brasil-e-politica/noticia/2019/12/27/conta-de-luz-sera-mais-cara-janeiro-de-2020-com-bandeira-tarifaria-amarela.ghtml</w:t>
       </w:r>
@@ -4953,10 +5048,10 @@
       </w:pPr>
     </w:p>
     <w:sectPr>
-      <w:headerReference w:type="default" r:id="rId52"/>
-      <w:footerReference w:type="default" r:id="rId53"/>
-      <w:headerReference w:type="first" r:id="rId54"/>
-      <w:footerReference w:type="first" r:id="rId55"/>
+      <w:headerReference w:type="default" r:id="rId54"/>
+      <w:footerReference w:type="default" r:id="rId55"/>
+      <w:headerReference w:type="first" r:id="rId56"/>
+      <w:footerReference w:type="first" r:id="rId57"/>
       <w:pgSz w:w="11907" w:h="16840" w:code="9"/>
       <w:pgMar w:top="1701" w:right="1134" w:bottom="1531" w:left="1701" w:header="709" w:footer="709" w:gutter="0"/>
       <w:cols w:space="708"/>
@@ -4996,7 +5091,7 @@
 </file>
 
 <file path=word/endnotes.xml><?xml version="1.0" encoding="utf-8"?>
-<w:endnotes xmlns:wpc="http://schemas.microsoft.com/office/word/2010/wordprocessingCanvas" xmlns:cx="http://schemas.microsoft.com/office/drawing/2014/chartex" xmlns:cx1="http://schemas.microsoft.com/office/drawing/2015/9/8/chartex" xmlns:cx2="http://schemas.microsoft.com/office/drawing/2015/10/21/chartex" xmlns:cx3="http://schemas.microsoft.com/office/drawing/2016/5/9/chartex" xmlns:cx4="http://schemas.microsoft.com/office/drawing/2016/5/10/chartex" xmlns:cx5="http://schemas.microsoft.com/office/drawing/2016/5/11/chartex" xmlns:cx6="http://schemas.microsoft.com/office/drawing/2016/5/12/chartex" xmlns:cx7="http://schemas.microsoft.com/office/drawing/2016/5/13/chartex" xmlns:cx8="http://schemas.microsoft.com/office/drawing/2016/5/14/chartex" xmlns:mc="http://schemas.openxmlformats.org/markup-compatibility/2006" xmlns:aink="http://schemas.microsoft.com/office/drawing/2016/ink" xmlns:am3d="http://schemas.microsoft.com/office/drawing/2017/model3d" xmlns:o="urn:schemas-microsoft-com:office:office" xmlns:r="http://schemas.openxmlformats.org/officeDocument/2006/relationships" xmlns:m="http://schemas.openxmlformats.org/officeDocument/2006/math" xmlns:v="urn:schemas-microsoft-com:vml" xmlns:wp14="http://schemas.microsoft.com/office/word/2010/wordprocessingDrawing" xmlns:wp="http://schemas.openxmlformats.org/drawingml/2006/wordprocessingDrawing" xmlns:w10="urn:schemas-microsoft-com:office:word" xmlns:w="http://schemas.openxmlformats.org/wordprocessingml/2006/main" xmlns:w14="http://schemas.microsoft.com/office/word/2010/wordml" xmlns:w15="http://schemas.microsoft.com/office/word/2012/wordml" xmlns:w16cex="http://schemas.microsoft.com/office/word/2018/wordml/cex" xmlns:w16cid="http://schemas.microsoft.com/office/word/2016/wordml/cid" xmlns:w16="http://schemas.microsoft.com/office/word/2018/wordml" xmlns:w16se="http://schemas.microsoft.com/office/word/2015/wordml/symex" xmlns:wpg="http://schemas.microsoft.com/office/word/2010/wordprocessingGroup" xmlns:wpi="http://schemas.microsoft.com/office/word/2010/wordprocessingInk" xmlns:wne="http://schemas.microsoft.com/office/word/2006/wordml" xmlns:wps="http://schemas.microsoft.com/office/word/2010/wordprocessingShape" mc:Ignorable="w14 w15 w16se w16cid w16 w16cex wp14">
+<w:endnotes xmlns:wpc="http://schemas.microsoft.com/office/word/2010/wordprocessingCanvas" xmlns:cx="http://schemas.microsoft.com/office/drawing/2014/chartex" xmlns:cx1="http://schemas.microsoft.com/office/drawing/2015/9/8/chartex" xmlns:cx2="http://schemas.microsoft.com/office/drawing/2015/10/21/chartex" xmlns:cx3="http://schemas.microsoft.com/office/drawing/2016/5/9/chartex" xmlns:cx4="http://schemas.microsoft.com/office/drawing/2016/5/10/chartex" xmlns:cx5="http://schemas.microsoft.com/office/drawing/2016/5/11/chartex" xmlns:cx6="http://schemas.microsoft.com/office/drawing/2016/5/12/chartex" xmlns:cx7="http://schemas.microsoft.com/office/drawing/2016/5/13/chartex" xmlns:cx8="http://schemas.microsoft.com/office/drawing/2016/5/14/chartex" xmlns:mc="http://schemas.openxmlformats.org/markup-compatibility/2006" xmlns:aink="http://schemas.microsoft.com/office/drawing/2016/ink" xmlns:am3d="http://schemas.microsoft.com/office/drawing/2017/model3d" xmlns:o="urn:schemas-microsoft-com:office:office" xmlns:r="http://schemas.openxmlformats.org/officeDocument/2006/relationships" xmlns:m="http://schemas.openxmlformats.org/officeDocument/2006/math" xmlns:v="urn:schemas-microsoft-com:vml" xmlns:wp14="http://schemas.microsoft.com/office/word/2010/wordprocessingDrawing" xmlns:wp="http://schemas.openxmlformats.org/drawingml/2006/wordprocessingDrawing" xmlns:w10="urn:schemas-microsoft-com:office:word" xmlns:w="http://schemas.openxmlformats.org/wordprocessingml/2006/main" xmlns:w14="http://schemas.microsoft.com/office/word/2010/wordml" xmlns:w15="http://schemas.microsoft.com/office/word/2012/wordml" xmlns:w16cid="http://schemas.microsoft.com/office/word/2016/wordml/cid" xmlns:w16se="http://schemas.microsoft.com/office/word/2015/wordml/symex" xmlns:wpg="http://schemas.microsoft.com/office/word/2010/wordprocessingGroup" xmlns:wpi="http://schemas.microsoft.com/office/word/2010/wordprocessingInk" xmlns:wne="http://schemas.microsoft.com/office/word/2006/wordml" xmlns:wps="http://schemas.microsoft.com/office/word/2010/wordprocessingShape" mc:Ignorable="w14 w15 w16se w16cid wp14">
   <w:endnote w:type="separator" w:id="-1">
     <w:p>
       <w:r>
@@ -5021,7 +5116,7 @@
 </file>
 
 <file path=word/footer1.xml><?xml version="1.0" encoding="utf-8"?>
-<w:ftr xmlns:wpc="http://schemas.microsoft.com/office/word/2010/wordprocessingCanvas" xmlns:cx="http://schemas.microsoft.com/office/drawing/2014/chartex" xmlns:cx1="http://schemas.microsoft.com/office/drawing/2015/9/8/chartex" xmlns:cx2="http://schemas.microsoft.com/office/drawing/2015/10/21/chartex" xmlns:cx3="http://schemas.microsoft.com/office/drawing/2016/5/9/chartex" xmlns:cx4="http://schemas.microsoft.com/office/drawing/2016/5/10/chartex" xmlns:cx5="http://schemas.microsoft.com/office/drawing/2016/5/11/chartex" xmlns:cx6="http://schemas.microsoft.com/office/drawing/2016/5/12/chartex" xmlns:cx7="http://schemas.microsoft.com/office/drawing/2016/5/13/chartex" xmlns:cx8="http://schemas.microsoft.com/office/drawing/2016/5/14/chartex" xmlns:mc="http://schemas.openxmlformats.org/markup-compatibility/2006" xmlns:aink="http://schemas.microsoft.com/office/drawing/2016/ink" xmlns:am3d="http://schemas.microsoft.com/office/drawing/2017/model3d" xmlns:o="urn:schemas-microsoft-com:office:office" xmlns:r="http://schemas.openxmlformats.org/officeDocument/2006/relationships" xmlns:m="http://schemas.openxmlformats.org/officeDocument/2006/math" xmlns:v="urn:schemas-microsoft-com:vml" xmlns:wp14="http://schemas.microsoft.com/office/word/2010/wordprocessingDrawing" xmlns:wp="http://schemas.openxmlformats.org/drawingml/2006/wordprocessingDrawing" xmlns:w10="urn:schemas-microsoft-com:office:word" xmlns:w="http://schemas.openxmlformats.org/wordprocessingml/2006/main" xmlns:w14="http://schemas.microsoft.com/office/word/2010/wordml" xmlns:w15="http://schemas.microsoft.com/office/word/2012/wordml" xmlns:w16cex="http://schemas.microsoft.com/office/word/2018/wordml/cex" xmlns:w16cid="http://schemas.microsoft.com/office/word/2016/wordml/cid" xmlns:w16="http://schemas.microsoft.com/office/word/2018/wordml" xmlns:w16se="http://schemas.microsoft.com/office/word/2015/wordml/symex" xmlns:wpg="http://schemas.microsoft.com/office/word/2010/wordprocessingGroup" xmlns:wpi="http://schemas.microsoft.com/office/word/2010/wordprocessingInk" xmlns:wne="http://schemas.microsoft.com/office/word/2006/wordml" xmlns:wps="http://schemas.microsoft.com/office/word/2010/wordprocessingShape" mc:Ignorable="w14 w15 w16se w16cid w16 w16cex wp14">
+<w:ftr xmlns:wpc="http://schemas.microsoft.com/office/word/2010/wordprocessingCanvas" xmlns:cx="http://schemas.microsoft.com/office/drawing/2014/chartex" xmlns:cx1="http://schemas.microsoft.com/office/drawing/2015/9/8/chartex" xmlns:cx2="http://schemas.microsoft.com/office/drawing/2015/10/21/chartex" xmlns:cx3="http://schemas.microsoft.com/office/drawing/2016/5/9/chartex" xmlns:cx4="http://schemas.microsoft.com/office/drawing/2016/5/10/chartex" xmlns:cx5="http://schemas.microsoft.com/office/drawing/2016/5/11/chartex" xmlns:cx6="http://schemas.microsoft.com/office/drawing/2016/5/12/chartex" xmlns:cx7="http://schemas.microsoft.com/office/drawing/2016/5/13/chartex" xmlns:cx8="http://schemas.microsoft.com/office/drawing/2016/5/14/chartex" xmlns:mc="http://schemas.openxmlformats.org/markup-compatibility/2006" xmlns:aink="http://schemas.microsoft.com/office/drawing/2016/ink" xmlns:am3d="http://schemas.microsoft.com/office/drawing/2017/model3d" xmlns:o="urn:schemas-microsoft-com:office:office" xmlns:r="http://schemas.openxmlformats.org/officeDocument/2006/relationships" xmlns:m="http://schemas.openxmlformats.org/officeDocument/2006/math" xmlns:v="urn:schemas-microsoft-com:vml" xmlns:wp14="http://schemas.microsoft.com/office/word/2010/wordprocessingDrawing" xmlns:wp="http://schemas.openxmlformats.org/drawingml/2006/wordprocessingDrawing" xmlns:w10="urn:schemas-microsoft-com:office:word" xmlns:w="http://schemas.openxmlformats.org/wordprocessingml/2006/main" xmlns:w14="http://schemas.microsoft.com/office/word/2010/wordml" xmlns:w15="http://schemas.microsoft.com/office/word/2012/wordml" xmlns:w16cid="http://schemas.microsoft.com/office/word/2016/wordml/cid" xmlns:w16se="http://schemas.microsoft.com/office/word/2015/wordml/symex" xmlns:wpg="http://schemas.microsoft.com/office/word/2010/wordprocessingGroup" xmlns:wpi="http://schemas.microsoft.com/office/word/2010/wordprocessingInk" xmlns:wne="http://schemas.microsoft.com/office/word/2006/wordml" xmlns:wps="http://schemas.microsoft.com/office/word/2010/wordprocessingShape" mc:Ignorable="w14 w15 w16se w16cid wp14">
   <w:p>
     <w:pPr>
       <w:pStyle w:val="Rodap"/>
@@ -5072,7 +5167,7 @@
 </file>
 
 <file path=word/footer2.xml><?xml version="1.0" encoding="utf-8"?>
-<w:ftr xmlns:wpc="http://schemas.microsoft.com/office/word/2010/wordprocessingCanvas" xmlns:cx="http://schemas.microsoft.com/office/drawing/2014/chartex" xmlns:cx1="http://schemas.microsoft.com/office/drawing/2015/9/8/chartex" xmlns:cx2="http://schemas.microsoft.com/office/drawing/2015/10/21/chartex" xmlns:cx3="http://schemas.microsoft.com/office/drawing/2016/5/9/chartex" xmlns:cx4="http://schemas.microsoft.com/office/drawing/2016/5/10/chartex" xmlns:cx5="http://schemas.microsoft.com/office/drawing/2016/5/11/chartex" xmlns:cx6="http://schemas.microsoft.com/office/drawing/2016/5/12/chartex" xmlns:cx7="http://schemas.microsoft.com/office/drawing/2016/5/13/chartex" xmlns:cx8="http://schemas.microsoft.com/office/drawing/2016/5/14/chartex" xmlns:mc="http://schemas.openxmlformats.org/markup-compatibility/2006" xmlns:aink="http://schemas.microsoft.com/office/drawing/2016/ink" xmlns:am3d="http://schemas.microsoft.com/office/drawing/2017/model3d" xmlns:o="urn:schemas-microsoft-com:office:office" xmlns:r="http://schemas.openxmlformats.org/officeDocument/2006/relationships" xmlns:m="http://schemas.openxmlformats.org/officeDocument/2006/math" xmlns:v="urn:schemas-microsoft-com:vml" xmlns:wp14="http://schemas.microsoft.com/office/word/2010/wordprocessingDrawing" xmlns:wp="http://schemas.openxmlformats.org/drawingml/2006/wordprocessingDrawing" xmlns:w10="urn:schemas-microsoft-com:office:word" xmlns:w="http://schemas.openxmlformats.org/wordprocessingml/2006/main" xmlns:w14="http://schemas.microsoft.com/office/word/2010/wordml" xmlns:w15="http://schemas.microsoft.com/office/word/2012/wordml" xmlns:w16cex="http://schemas.microsoft.com/office/word/2018/wordml/cex" xmlns:w16cid="http://schemas.microsoft.com/office/word/2016/wordml/cid" xmlns:w16="http://schemas.microsoft.com/office/word/2018/wordml" xmlns:w16se="http://schemas.microsoft.com/office/word/2015/wordml/symex" xmlns:wpg="http://schemas.microsoft.com/office/word/2010/wordprocessingGroup" xmlns:wpi="http://schemas.microsoft.com/office/word/2010/wordprocessingInk" xmlns:wne="http://schemas.microsoft.com/office/word/2006/wordml" xmlns:wps="http://schemas.microsoft.com/office/word/2010/wordprocessingShape" mc:Ignorable="w14 w15 w16se w16cid w16 w16cex wp14">
+<w:ftr xmlns:wpc="http://schemas.microsoft.com/office/word/2010/wordprocessingCanvas" xmlns:cx="http://schemas.microsoft.com/office/drawing/2014/chartex" xmlns:cx1="http://schemas.microsoft.com/office/drawing/2015/9/8/chartex" xmlns:cx2="http://schemas.microsoft.com/office/drawing/2015/10/21/chartex" xmlns:cx3="http://schemas.microsoft.com/office/drawing/2016/5/9/chartex" xmlns:cx4="http://schemas.microsoft.com/office/drawing/2016/5/10/chartex" xmlns:cx5="http://schemas.microsoft.com/office/drawing/2016/5/11/chartex" xmlns:cx6="http://schemas.microsoft.com/office/drawing/2016/5/12/chartex" xmlns:cx7="http://schemas.microsoft.com/office/drawing/2016/5/13/chartex" xmlns:cx8="http://schemas.microsoft.com/office/drawing/2016/5/14/chartex" xmlns:mc="http://schemas.openxmlformats.org/markup-compatibility/2006" xmlns:aink="http://schemas.microsoft.com/office/drawing/2016/ink" xmlns:am3d="http://schemas.microsoft.com/office/drawing/2017/model3d" xmlns:o="urn:schemas-microsoft-com:office:office" xmlns:r="http://schemas.openxmlformats.org/officeDocument/2006/relationships" xmlns:m="http://schemas.openxmlformats.org/officeDocument/2006/math" xmlns:v="urn:schemas-microsoft-com:vml" xmlns:wp14="http://schemas.microsoft.com/office/word/2010/wordprocessingDrawing" xmlns:wp="http://schemas.openxmlformats.org/drawingml/2006/wordprocessingDrawing" xmlns:w10="urn:schemas-microsoft-com:office:word" xmlns:w="http://schemas.openxmlformats.org/wordprocessingml/2006/main" xmlns:w14="http://schemas.microsoft.com/office/word/2010/wordml" xmlns:w15="http://schemas.microsoft.com/office/word/2012/wordml" xmlns:w16cid="http://schemas.microsoft.com/office/word/2016/wordml/cid" xmlns:w16se="http://schemas.microsoft.com/office/word/2015/wordml/symex" xmlns:wpg="http://schemas.microsoft.com/office/word/2010/wordprocessingGroup" xmlns:wpi="http://schemas.microsoft.com/office/word/2010/wordprocessingInk" xmlns:wne="http://schemas.microsoft.com/office/word/2006/wordml" xmlns:wps="http://schemas.microsoft.com/office/word/2010/wordprocessingShape" mc:Ignorable="w14 w15 w16se w16cid wp14">
   <w:p>
     <w:pPr>
       <w:pStyle w:val="Rodap"/>
@@ -5083,7 +5178,7 @@
 </file>
 
 <file path=word/footer3.xml><?xml version="1.0" encoding="utf-8"?>
-<w:ftr xmlns:wpc="http://schemas.microsoft.com/office/word/2010/wordprocessingCanvas" xmlns:cx="http://schemas.microsoft.com/office/drawing/2014/chartex" xmlns:cx1="http://schemas.microsoft.com/office/drawing/2015/9/8/chartex" xmlns:cx2="http://schemas.microsoft.com/office/drawing/2015/10/21/chartex" xmlns:cx3="http://schemas.microsoft.com/office/drawing/2016/5/9/chartex" xmlns:cx4="http://schemas.microsoft.com/office/drawing/2016/5/10/chartex" xmlns:cx5="http://schemas.microsoft.com/office/drawing/2016/5/11/chartex" xmlns:cx6="http://schemas.microsoft.com/office/drawing/2016/5/12/chartex" xmlns:cx7="http://schemas.microsoft.com/office/drawing/2016/5/13/chartex" xmlns:cx8="http://schemas.microsoft.com/office/drawing/2016/5/14/chartex" xmlns:mc="http://schemas.openxmlformats.org/markup-compatibility/2006" xmlns:aink="http://schemas.microsoft.com/office/drawing/2016/ink" xmlns:am3d="http://schemas.microsoft.com/office/drawing/2017/model3d" xmlns:o="urn:schemas-microsoft-com:office:office" xmlns:r="http://schemas.openxmlformats.org/officeDocument/2006/relationships" xmlns:m="http://schemas.openxmlformats.org/officeDocument/2006/math" xmlns:v="urn:schemas-microsoft-com:vml" xmlns:wp14="http://schemas.microsoft.com/office/word/2010/wordprocessingDrawing" xmlns:wp="http://schemas.openxmlformats.org/drawingml/2006/wordprocessingDrawing" xmlns:w10="urn:schemas-microsoft-com:office:word" xmlns:w="http://schemas.openxmlformats.org/wordprocessingml/2006/main" xmlns:w14="http://schemas.microsoft.com/office/word/2010/wordml" xmlns:w15="http://schemas.microsoft.com/office/word/2012/wordml" xmlns:w16cex="http://schemas.microsoft.com/office/word/2018/wordml/cex" xmlns:w16cid="http://schemas.microsoft.com/office/word/2016/wordml/cid" xmlns:w16="http://schemas.microsoft.com/office/word/2018/wordml" xmlns:w16se="http://schemas.microsoft.com/office/word/2015/wordml/symex" xmlns:wpg="http://schemas.microsoft.com/office/word/2010/wordprocessingGroup" xmlns:wpi="http://schemas.microsoft.com/office/word/2010/wordprocessingInk" xmlns:wne="http://schemas.microsoft.com/office/word/2006/wordml" xmlns:wps="http://schemas.microsoft.com/office/word/2010/wordprocessingShape" mc:Ignorable="w14 w15 w16se w16cid w16 w16cex wp14">
+<w:ftr xmlns:wpc="http://schemas.microsoft.com/office/word/2010/wordprocessingCanvas" xmlns:cx="http://schemas.microsoft.com/office/drawing/2014/chartex" xmlns:cx1="http://schemas.microsoft.com/office/drawing/2015/9/8/chartex" xmlns:cx2="http://schemas.microsoft.com/office/drawing/2015/10/21/chartex" xmlns:cx3="http://schemas.microsoft.com/office/drawing/2016/5/9/chartex" xmlns:cx4="http://schemas.microsoft.com/office/drawing/2016/5/10/chartex" xmlns:cx5="http://schemas.microsoft.com/office/drawing/2016/5/11/chartex" xmlns:cx6="http://schemas.microsoft.com/office/drawing/2016/5/12/chartex" xmlns:cx7="http://schemas.microsoft.com/office/drawing/2016/5/13/chartex" xmlns:cx8="http://schemas.microsoft.com/office/drawing/2016/5/14/chartex" xmlns:mc="http://schemas.openxmlformats.org/markup-compatibility/2006" xmlns:aink="http://schemas.microsoft.com/office/drawing/2016/ink" xmlns:am3d="http://schemas.microsoft.com/office/drawing/2017/model3d" xmlns:o="urn:schemas-microsoft-com:office:office" xmlns:r="http://schemas.openxmlformats.org/officeDocument/2006/relationships" xmlns:m="http://schemas.openxmlformats.org/officeDocument/2006/math" xmlns:v="urn:schemas-microsoft-com:vml" xmlns:wp14="http://schemas.microsoft.com/office/word/2010/wordprocessingDrawing" xmlns:wp="http://schemas.openxmlformats.org/drawingml/2006/wordprocessingDrawing" xmlns:w10="urn:schemas-microsoft-com:office:word" xmlns:w="http://schemas.openxmlformats.org/wordprocessingml/2006/main" xmlns:w14="http://schemas.microsoft.com/office/word/2010/wordml" xmlns:w15="http://schemas.microsoft.com/office/word/2012/wordml" xmlns:w16cid="http://schemas.microsoft.com/office/word/2016/wordml/cid" xmlns:w16se="http://schemas.microsoft.com/office/word/2015/wordml/symex" xmlns:wpg="http://schemas.microsoft.com/office/word/2010/wordprocessingGroup" xmlns:wpi="http://schemas.microsoft.com/office/word/2010/wordprocessingInk" xmlns:wne="http://schemas.microsoft.com/office/word/2006/wordml" xmlns:wps="http://schemas.microsoft.com/office/word/2010/wordprocessingShape" mc:Ignorable="w14 w15 w16se w16cid wp14">
   <w:p>
     <w:pPr>
       <w:pStyle w:val="Rodap"/>
@@ -5094,7 +5189,7 @@
 </file>
 
 <file path=word/footer4.xml><?xml version="1.0" encoding="utf-8"?>
-<w:ftr xmlns:wpc="http://schemas.microsoft.com/office/word/2010/wordprocessingCanvas" xmlns:cx="http://schemas.microsoft.com/office/drawing/2014/chartex" xmlns:cx1="http://schemas.microsoft.com/office/drawing/2015/9/8/chartex" xmlns:cx2="http://schemas.microsoft.com/office/drawing/2015/10/21/chartex" xmlns:cx3="http://schemas.microsoft.com/office/drawing/2016/5/9/chartex" xmlns:cx4="http://schemas.microsoft.com/office/drawing/2016/5/10/chartex" xmlns:cx5="http://schemas.microsoft.com/office/drawing/2016/5/11/chartex" xmlns:cx6="http://schemas.microsoft.com/office/drawing/2016/5/12/chartex" xmlns:cx7="http://schemas.microsoft.com/office/drawing/2016/5/13/chartex" xmlns:cx8="http://schemas.microsoft.com/office/drawing/2016/5/14/chartex" xmlns:mc="http://schemas.openxmlformats.org/markup-compatibility/2006" xmlns:aink="http://schemas.microsoft.com/office/drawing/2016/ink" xmlns:am3d="http://schemas.microsoft.com/office/drawing/2017/model3d" xmlns:o="urn:schemas-microsoft-com:office:office" xmlns:r="http://schemas.openxmlformats.org/officeDocument/2006/relationships" xmlns:m="http://schemas.openxmlformats.org/officeDocument/2006/math" xmlns:v="urn:schemas-microsoft-com:vml" xmlns:wp14="http://schemas.microsoft.com/office/word/2010/wordprocessingDrawing" xmlns:wp="http://schemas.openxmlformats.org/drawingml/2006/wordprocessingDrawing" xmlns:w10="urn:schemas-microsoft-com:office:word" xmlns:w="http://schemas.openxmlformats.org/wordprocessingml/2006/main" xmlns:w14="http://schemas.microsoft.com/office/word/2010/wordml" xmlns:w15="http://schemas.microsoft.com/office/word/2012/wordml" xmlns:w16cex="http://schemas.microsoft.com/office/word/2018/wordml/cex" xmlns:w16cid="http://schemas.microsoft.com/office/word/2016/wordml/cid" xmlns:w16="http://schemas.microsoft.com/office/word/2018/wordml" xmlns:w16se="http://schemas.microsoft.com/office/word/2015/wordml/symex" xmlns:wpg="http://schemas.microsoft.com/office/word/2010/wordprocessingGroup" xmlns:wpi="http://schemas.microsoft.com/office/word/2010/wordprocessingInk" xmlns:wne="http://schemas.microsoft.com/office/word/2006/wordml" xmlns:wps="http://schemas.microsoft.com/office/word/2010/wordprocessingShape" mc:Ignorable="w14 w15 w16se w16cid w16 w16cex wp14">
+<w:ftr xmlns:wpc="http://schemas.microsoft.com/office/word/2010/wordprocessingCanvas" xmlns:cx="http://schemas.microsoft.com/office/drawing/2014/chartex" xmlns:cx1="http://schemas.microsoft.com/office/drawing/2015/9/8/chartex" xmlns:cx2="http://schemas.microsoft.com/office/drawing/2015/10/21/chartex" xmlns:cx3="http://schemas.microsoft.com/office/drawing/2016/5/9/chartex" xmlns:cx4="http://schemas.microsoft.com/office/drawing/2016/5/10/chartex" xmlns:cx5="http://schemas.microsoft.com/office/drawing/2016/5/11/chartex" xmlns:cx6="http://schemas.microsoft.com/office/drawing/2016/5/12/chartex" xmlns:cx7="http://schemas.microsoft.com/office/drawing/2016/5/13/chartex" xmlns:cx8="http://schemas.microsoft.com/office/drawing/2016/5/14/chartex" xmlns:mc="http://schemas.openxmlformats.org/markup-compatibility/2006" xmlns:aink="http://schemas.microsoft.com/office/drawing/2016/ink" xmlns:am3d="http://schemas.microsoft.com/office/drawing/2017/model3d" xmlns:o="urn:schemas-microsoft-com:office:office" xmlns:r="http://schemas.openxmlformats.org/officeDocument/2006/relationships" xmlns:m="http://schemas.openxmlformats.org/officeDocument/2006/math" xmlns:v="urn:schemas-microsoft-com:vml" xmlns:wp14="http://schemas.microsoft.com/office/word/2010/wordprocessingDrawing" xmlns:wp="http://schemas.openxmlformats.org/drawingml/2006/wordprocessingDrawing" xmlns:w10="urn:schemas-microsoft-com:office:word" xmlns:w="http://schemas.openxmlformats.org/wordprocessingml/2006/main" xmlns:w14="http://schemas.microsoft.com/office/word/2010/wordml" xmlns:w15="http://schemas.microsoft.com/office/word/2012/wordml" xmlns:w16cid="http://schemas.microsoft.com/office/word/2016/wordml/cid" xmlns:w16se="http://schemas.microsoft.com/office/word/2015/wordml/symex" xmlns:wpg="http://schemas.microsoft.com/office/word/2010/wordprocessingGroup" xmlns:wpi="http://schemas.microsoft.com/office/word/2010/wordprocessingInk" xmlns:wne="http://schemas.microsoft.com/office/word/2006/wordml" xmlns:wps="http://schemas.microsoft.com/office/word/2010/wordprocessingShape" mc:Ignorable="w14 w15 w16se w16cid wp14">
   <w:p>
     <w:pPr>
       <w:pStyle w:val="Rodap"/>
@@ -5104,7 +5199,7 @@
 </file>
 
 <file path=word/footer5.xml><?xml version="1.0" encoding="utf-8"?>
-<w:ftr xmlns:wpc="http://schemas.microsoft.com/office/word/2010/wordprocessingCanvas" xmlns:cx="http://schemas.microsoft.com/office/drawing/2014/chartex" xmlns:cx1="http://schemas.microsoft.com/office/drawing/2015/9/8/chartex" xmlns:cx2="http://schemas.microsoft.com/office/drawing/2015/10/21/chartex" xmlns:cx3="http://schemas.microsoft.com/office/drawing/2016/5/9/chartex" xmlns:cx4="http://schemas.microsoft.com/office/drawing/2016/5/10/chartex" xmlns:cx5="http://schemas.microsoft.com/office/drawing/2016/5/11/chartex" xmlns:cx6="http://schemas.microsoft.com/office/drawing/2016/5/12/chartex" xmlns:cx7="http://schemas.microsoft.com/office/drawing/2016/5/13/chartex" xmlns:cx8="http://schemas.microsoft.com/office/drawing/2016/5/14/chartex" xmlns:mc="http://schemas.openxmlformats.org/markup-compatibility/2006" xmlns:aink="http://schemas.microsoft.com/office/drawing/2016/ink" xmlns:am3d="http://schemas.microsoft.com/office/drawing/2017/model3d" xmlns:o="urn:schemas-microsoft-com:office:office" xmlns:r="http://schemas.openxmlformats.org/officeDocument/2006/relationships" xmlns:m="http://schemas.openxmlformats.org/officeDocument/2006/math" xmlns:v="urn:schemas-microsoft-com:vml" xmlns:wp14="http://schemas.microsoft.com/office/word/2010/wordprocessingDrawing" xmlns:wp="http://schemas.openxmlformats.org/drawingml/2006/wordprocessingDrawing" xmlns:w10="urn:schemas-microsoft-com:office:word" xmlns:w="http://schemas.openxmlformats.org/wordprocessingml/2006/main" xmlns:w14="http://schemas.microsoft.com/office/word/2010/wordml" xmlns:w15="http://schemas.microsoft.com/office/word/2012/wordml" xmlns:w16cex="http://schemas.microsoft.com/office/word/2018/wordml/cex" xmlns:w16cid="http://schemas.microsoft.com/office/word/2016/wordml/cid" xmlns:w16="http://schemas.microsoft.com/office/word/2018/wordml" xmlns:w16se="http://schemas.microsoft.com/office/word/2015/wordml/symex" xmlns:wpg="http://schemas.microsoft.com/office/word/2010/wordprocessingGroup" xmlns:wpi="http://schemas.microsoft.com/office/word/2010/wordprocessingInk" xmlns:wne="http://schemas.microsoft.com/office/word/2006/wordml" xmlns:wps="http://schemas.microsoft.com/office/word/2010/wordprocessingShape" mc:Ignorable="w14 w15 w16se w16cid w16 w16cex wp14">
+<w:ftr xmlns:wpc="http://schemas.microsoft.com/office/word/2010/wordprocessingCanvas" xmlns:cx="http://schemas.microsoft.com/office/drawing/2014/chartex" xmlns:cx1="http://schemas.microsoft.com/office/drawing/2015/9/8/chartex" xmlns:cx2="http://schemas.microsoft.com/office/drawing/2015/10/21/chartex" xmlns:cx3="http://schemas.microsoft.com/office/drawing/2016/5/9/chartex" xmlns:cx4="http://schemas.microsoft.com/office/drawing/2016/5/10/chartex" xmlns:cx5="http://schemas.microsoft.com/office/drawing/2016/5/11/chartex" xmlns:cx6="http://schemas.microsoft.com/office/drawing/2016/5/12/chartex" xmlns:cx7="http://schemas.microsoft.com/office/drawing/2016/5/13/chartex" xmlns:cx8="http://schemas.microsoft.com/office/drawing/2016/5/14/chartex" xmlns:mc="http://schemas.openxmlformats.org/markup-compatibility/2006" xmlns:aink="http://schemas.microsoft.com/office/drawing/2016/ink" xmlns:am3d="http://schemas.microsoft.com/office/drawing/2017/model3d" xmlns:o="urn:schemas-microsoft-com:office:office" xmlns:r="http://schemas.openxmlformats.org/officeDocument/2006/relationships" xmlns:m="http://schemas.openxmlformats.org/officeDocument/2006/math" xmlns:v="urn:schemas-microsoft-com:vml" xmlns:wp14="http://schemas.microsoft.com/office/word/2010/wordprocessingDrawing" xmlns:wp="http://schemas.openxmlformats.org/drawingml/2006/wordprocessingDrawing" xmlns:w10="urn:schemas-microsoft-com:office:word" xmlns:w="http://schemas.openxmlformats.org/wordprocessingml/2006/main" xmlns:w14="http://schemas.microsoft.com/office/word/2010/wordml" xmlns:w15="http://schemas.microsoft.com/office/word/2012/wordml" xmlns:w16cid="http://schemas.microsoft.com/office/word/2016/wordml/cid" xmlns:w16se="http://schemas.microsoft.com/office/word/2015/wordml/symex" xmlns:wpg="http://schemas.microsoft.com/office/word/2010/wordprocessingGroup" xmlns:wpi="http://schemas.microsoft.com/office/word/2010/wordprocessingInk" xmlns:wne="http://schemas.microsoft.com/office/word/2006/wordml" xmlns:wps="http://schemas.microsoft.com/office/word/2010/wordprocessingShape" mc:Ignorable="w14 w15 w16se w16cid wp14">
   <w:p>
     <w:pPr>
       <w:pStyle w:val="Rodap"/>
@@ -5114,7 +5209,7 @@
 </file>
 
 <file path=word/footer6.xml><?xml version="1.0" encoding="utf-8"?>
-<w:ftr xmlns:wpc="http://schemas.microsoft.com/office/word/2010/wordprocessingCanvas" xmlns:cx="http://schemas.microsoft.com/office/drawing/2014/chartex" xmlns:cx1="http://schemas.microsoft.com/office/drawing/2015/9/8/chartex" xmlns:cx2="http://schemas.microsoft.com/office/drawing/2015/10/21/chartex" xmlns:cx3="http://schemas.microsoft.com/office/drawing/2016/5/9/chartex" xmlns:cx4="http://schemas.microsoft.com/office/drawing/2016/5/10/chartex" xmlns:cx5="http://schemas.microsoft.com/office/drawing/2016/5/11/chartex" xmlns:cx6="http://schemas.microsoft.com/office/drawing/2016/5/12/chartex" xmlns:cx7="http://schemas.microsoft.com/office/drawing/2016/5/13/chartex" xmlns:cx8="http://schemas.microsoft.com/office/drawing/2016/5/14/chartex" xmlns:mc="http://schemas.openxmlformats.org/markup-compatibility/2006" xmlns:aink="http://schemas.microsoft.com/office/drawing/2016/ink" xmlns:am3d="http://schemas.microsoft.com/office/drawing/2017/model3d" xmlns:o="urn:schemas-microsoft-com:office:office" xmlns:r="http://schemas.openxmlformats.org/officeDocument/2006/relationships" xmlns:m="http://schemas.openxmlformats.org/officeDocument/2006/math" xmlns:v="urn:schemas-microsoft-com:vml" xmlns:wp14="http://schemas.microsoft.com/office/word/2010/wordprocessingDrawing" xmlns:wp="http://schemas.openxmlformats.org/drawingml/2006/wordprocessingDrawing" xmlns:w10="urn:schemas-microsoft-com:office:word" xmlns:w="http://schemas.openxmlformats.org/wordprocessingml/2006/main" xmlns:w14="http://schemas.microsoft.com/office/word/2010/wordml" xmlns:w15="http://schemas.microsoft.com/office/word/2012/wordml" xmlns:w16cex="http://schemas.microsoft.com/office/word/2018/wordml/cex" xmlns:w16cid="http://schemas.microsoft.com/office/word/2016/wordml/cid" xmlns:w16="http://schemas.microsoft.com/office/word/2018/wordml" xmlns:w16se="http://schemas.microsoft.com/office/word/2015/wordml/symex" xmlns:wpg="http://schemas.microsoft.com/office/word/2010/wordprocessingGroup" xmlns:wpi="http://schemas.microsoft.com/office/word/2010/wordprocessingInk" xmlns:wne="http://schemas.microsoft.com/office/word/2006/wordml" xmlns:wps="http://schemas.microsoft.com/office/word/2010/wordprocessingShape" mc:Ignorable="w14 w15 w16se w16cid w16 w16cex wp14">
+<w:ftr xmlns:wpc="http://schemas.microsoft.com/office/word/2010/wordprocessingCanvas" xmlns:cx="http://schemas.microsoft.com/office/drawing/2014/chartex" xmlns:cx1="http://schemas.microsoft.com/office/drawing/2015/9/8/chartex" xmlns:cx2="http://schemas.microsoft.com/office/drawing/2015/10/21/chartex" xmlns:cx3="http://schemas.microsoft.com/office/drawing/2016/5/9/chartex" xmlns:cx4="http://schemas.microsoft.com/office/drawing/2016/5/10/chartex" xmlns:cx5="http://schemas.microsoft.com/office/drawing/2016/5/11/chartex" xmlns:cx6="http://schemas.microsoft.com/office/drawing/2016/5/12/chartex" xmlns:cx7="http://schemas.microsoft.com/office/drawing/2016/5/13/chartex" xmlns:cx8="http://schemas.microsoft.com/office/drawing/2016/5/14/chartex" xmlns:mc="http://schemas.openxmlformats.org/markup-compatibility/2006" xmlns:aink="http://schemas.microsoft.com/office/drawing/2016/ink" xmlns:am3d="http://schemas.microsoft.com/office/drawing/2017/model3d" xmlns:o="urn:schemas-microsoft-com:office:office" xmlns:r="http://schemas.openxmlformats.org/officeDocument/2006/relationships" xmlns:m="http://schemas.openxmlformats.org/officeDocument/2006/math" xmlns:v="urn:schemas-microsoft-com:vml" xmlns:wp14="http://schemas.microsoft.com/office/word/2010/wordprocessingDrawing" xmlns:wp="http://schemas.openxmlformats.org/drawingml/2006/wordprocessingDrawing" xmlns:w10="urn:schemas-microsoft-com:office:word" xmlns:w="http://schemas.openxmlformats.org/wordprocessingml/2006/main" xmlns:w14="http://schemas.microsoft.com/office/word/2010/wordml" xmlns:w15="http://schemas.microsoft.com/office/word/2012/wordml" xmlns:w16cid="http://schemas.microsoft.com/office/word/2016/wordml/cid" xmlns:w16se="http://schemas.microsoft.com/office/word/2015/wordml/symex" xmlns:wpg="http://schemas.microsoft.com/office/word/2010/wordprocessingGroup" xmlns:wpi="http://schemas.microsoft.com/office/word/2010/wordprocessingInk" xmlns:wne="http://schemas.microsoft.com/office/word/2006/wordml" xmlns:wps="http://schemas.microsoft.com/office/word/2010/wordprocessingShape" mc:Ignorable="w14 w15 w16se w16cid wp14">
   <w:p>
     <w:pPr>
       <w:pStyle w:val="Rodap"/>
@@ -5125,7 +5220,7 @@
 </file>
 
 <file path=word/footer7.xml><?xml version="1.0" encoding="utf-8"?>
-<w:ftr xmlns:wpc="http://schemas.microsoft.com/office/word/2010/wordprocessingCanvas" xmlns:cx="http://schemas.microsoft.com/office/drawing/2014/chartex" xmlns:cx1="http://schemas.microsoft.com/office/drawing/2015/9/8/chartex" xmlns:cx2="http://schemas.microsoft.com/office/drawing/2015/10/21/chartex" xmlns:cx3="http://schemas.microsoft.com/office/drawing/2016/5/9/chartex" xmlns:cx4="http://schemas.microsoft.com/office/drawing/2016/5/10/chartex" xmlns:cx5="http://schemas.microsoft.com/office/drawing/2016/5/11/chartex" xmlns:cx6="http://schemas.microsoft.com/office/drawing/2016/5/12/chartex" xmlns:cx7="http://schemas.microsoft.com/office/drawing/2016/5/13/chartex" xmlns:cx8="http://schemas.microsoft.com/office/drawing/2016/5/14/chartex" xmlns:mc="http://schemas.openxmlformats.org/markup-compatibility/2006" xmlns:aink="http://schemas.microsoft.com/office/drawing/2016/ink" xmlns:am3d="http://schemas.microsoft.com/office/drawing/2017/model3d" xmlns:o="urn:schemas-microsoft-com:office:office" xmlns:r="http://schemas.openxmlformats.org/officeDocument/2006/relationships" xmlns:m="http://schemas.openxmlformats.org/officeDocument/2006/math" xmlns:v="urn:schemas-microsoft-com:vml" xmlns:wp14="http://schemas.microsoft.com/office/word/2010/wordprocessingDrawing" xmlns:wp="http://schemas.openxmlformats.org/drawingml/2006/wordprocessingDrawing" xmlns:w10="urn:schemas-microsoft-com:office:word" xmlns:w="http://schemas.openxmlformats.org/wordprocessingml/2006/main" xmlns:w14="http://schemas.microsoft.com/office/word/2010/wordml" xmlns:w15="http://schemas.microsoft.com/office/word/2012/wordml" xmlns:w16cex="http://schemas.microsoft.com/office/word/2018/wordml/cex" xmlns:w16cid="http://schemas.microsoft.com/office/word/2016/wordml/cid" xmlns:w16="http://schemas.microsoft.com/office/word/2018/wordml" xmlns:w16se="http://schemas.microsoft.com/office/word/2015/wordml/symex" xmlns:wpg="http://schemas.microsoft.com/office/word/2010/wordprocessingGroup" xmlns:wpi="http://schemas.microsoft.com/office/word/2010/wordprocessingInk" xmlns:wne="http://schemas.microsoft.com/office/word/2006/wordml" xmlns:wps="http://schemas.microsoft.com/office/word/2010/wordprocessingShape" mc:Ignorable="w14 w15 w16se w16cid w16 w16cex wp14">
+<w:ftr xmlns:wpc="http://schemas.microsoft.com/office/word/2010/wordprocessingCanvas" xmlns:cx="http://schemas.microsoft.com/office/drawing/2014/chartex" xmlns:cx1="http://schemas.microsoft.com/office/drawing/2015/9/8/chartex" xmlns:cx2="http://schemas.microsoft.com/office/drawing/2015/10/21/chartex" xmlns:cx3="http://schemas.microsoft.com/office/drawing/2016/5/9/chartex" xmlns:cx4="http://schemas.microsoft.com/office/drawing/2016/5/10/chartex" xmlns:cx5="http://schemas.microsoft.com/office/drawing/2016/5/11/chartex" xmlns:cx6="http://schemas.microsoft.com/office/drawing/2016/5/12/chartex" xmlns:cx7="http://schemas.microsoft.com/office/drawing/2016/5/13/chartex" xmlns:cx8="http://schemas.microsoft.com/office/drawing/2016/5/14/chartex" xmlns:mc="http://schemas.openxmlformats.org/markup-compatibility/2006" xmlns:aink="http://schemas.microsoft.com/office/drawing/2016/ink" xmlns:am3d="http://schemas.microsoft.com/office/drawing/2017/model3d" xmlns:o="urn:schemas-microsoft-com:office:office" xmlns:r="http://schemas.openxmlformats.org/officeDocument/2006/relationships" xmlns:m="http://schemas.openxmlformats.org/officeDocument/2006/math" xmlns:v="urn:schemas-microsoft-com:vml" xmlns:wp14="http://schemas.microsoft.com/office/word/2010/wordprocessingDrawing" xmlns:wp="http://schemas.openxmlformats.org/drawingml/2006/wordprocessingDrawing" xmlns:w10="urn:schemas-microsoft-com:office:word" xmlns:w="http://schemas.openxmlformats.org/wordprocessingml/2006/main" xmlns:w14="http://schemas.microsoft.com/office/word/2010/wordml" xmlns:w15="http://schemas.microsoft.com/office/word/2012/wordml" xmlns:w16cid="http://schemas.microsoft.com/office/word/2016/wordml/cid" xmlns:w16se="http://schemas.microsoft.com/office/word/2015/wordml/symex" xmlns:wpg="http://schemas.microsoft.com/office/word/2010/wordprocessingGroup" xmlns:wpi="http://schemas.microsoft.com/office/word/2010/wordprocessingInk" xmlns:wne="http://schemas.microsoft.com/office/word/2006/wordml" xmlns:wps="http://schemas.microsoft.com/office/word/2010/wordprocessingShape" mc:Ignorable="w14 w15 w16se w16cid wp14">
   <w:p>
     <w:pPr>
       <w:pStyle w:val="Rodap"/>
@@ -5135,7 +5230,7 @@
 </file>
 
 <file path=word/footer8.xml><?xml version="1.0" encoding="utf-8"?>
-<w:ftr xmlns:wpc="http://schemas.microsoft.com/office/word/2010/wordprocessingCanvas" xmlns:cx="http://schemas.microsoft.com/office/drawing/2014/chartex" xmlns:cx1="http://schemas.microsoft.com/office/drawing/2015/9/8/chartex" xmlns:cx2="http://schemas.microsoft.com/office/drawing/2015/10/21/chartex" xmlns:cx3="http://schemas.microsoft.com/office/drawing/2016/5/9/chartex" xmlns:cx4="http://schemas.microsoft.com/office/drawing/2016/5/10/chartex" xmlns:cx5="http://schemas.microsoft.com/office/drawing/2016/5/11/chartex" xmlns:cx6="http://schemas.microsoft.com/office/drawing/2016/5/12/chartex" xmlns:cx7="http://schemas.microsoft.com/office/drawing/2016/5/13/chartex" xmlns:cx8="http://schemas.microsoft.com/office/drawing/2016/5/14/chartex" xmlns:mc="http://schemas.openxmlformats.org/markup-compatibility/2006" xmlns:aink="http://schemas.microsoft.com/office/drawing/2016/ink" xmlns:am3d="http://schemas.microsoft.com/office/drawing/2017/model3d" xmlns:o="urn:schemas-microsoft-com:office:office" xmlns:r="http://schemas.openxmlformats.org/officeDocument/2006/relationships" xmlns:m="http://schemas.openxmlformats.org/officeDocument/2006/math" xmlns:v="urn:schemas-microsoft-com:vml" xmlns:wp14="http://schemas.microsoft.com/office/word/2010/wordprocessingDrawing" xmlns:wp="http://schemas.openxmlformats.org/drawingml/2006/wordprocessingDrawing" xmlns:w10="urn:schemas-microsoft-com:office:word" xmlns:w="http://schemas.openxmlformats.org/wordprocessingml/2006/main" xmlns:w14="http://schemas.microsoft.com/office/word/2010/wordml" xmlns:w15="http://schemas.microsoft.com/office/word/2012/wordml" xmlns:w16cex="http://schemas.microsoft.com/office/word/2018/wordml/cex" xmlns:w16cid="http://schemas.microsoft.com/office/word/2016/wordml/cid" xmlns:w16="http://schemas.microsoft.com/office/word/2018/wordml" xmlns:w16se="http://schemas.microsoft.com/office/word/2015/wordml/symex" xmlns:wpg="http://schemas.microsoft.com/office/word/2010/wordprocessingGroup" xmlns:wpi="http://schemas.microsoft.com/office/word/2010/wordprocessingInk" xmlns:wne="http://schemas.microsoft.com/office/word/2006/wordml" xmlns:wps="http://schemas.microsoft.com/office/word/2010/wordprocessingShape" mc:Ignorable="w14 w15 w16se w16cid w16 w16cex wp14">
+<w:ftr xmlns:wpc="http://schemas.microsoft.com/office/word/2010/wordprocessingCanvas" xmlns:cx="http://schemas.microsoft.com/office/drawing/2014/chartex" xmlns:cx1="http://schemas.microsoft.com/office/drawing/2015/9/8/chartex" xmlns:cx2="http://schemas.microsoft.com/office/drawing/2015/10/21/chartex" xmlns:cx3="http://schemas.microsoft.com/office/drawing/2016/5/9/chartex" xmlns:cx4="http://schemas.microsoft.com/office/drawing/2016/5/10/chartex" xmlns:cx5="http://schemas.microsoft.com/office/drawing/2016/5/11/chartex" xmlns:cx6="http://schemas.microsoft.com/office/drawing/2016/5/12/chartex" xmlns:cx7="http://schemas.microsoft.com/office/drawing/2016/5/13/chartex" xmlns:cx8="http://schemas.microsoft.com/office/drawing/2016/5/14/chartex" xmlns:mc="http://schemas.openxmlformats.org/markup-compatibility/2006" xmlns:aink="http://schemas.microsoft.com/office/drawing/2016/ink" xmlns:am3d="http://schemas.microsoft.com/office/drawing/2017/model3d" xmlns:o="urn:schemas-microsoft-com:office:office" xmlns:r="http://schemas.openxmlformats.org/officeDocument/2006/relationships" xmlns:m="http://schemas.openxmlformats.org/officeDocument/2006/math" xmlns:v="urn:schemas-microsoft-com:vml" xmlns:wp14="http://schemas.microsoft.com/office/word/2010/wordprocessingDrawing" xmlns:wp="http://schemas.openxmlformats.org/drawingml/2006/wordprocessingDrawing" xmlns:w10="urn:schemas-microsoft-com:office:word" xmlns:w="http://schemas.openxmlformats.org/wordprocessingml/2006/main" xmlns:w14="http://schemas.microsoft.com/office/word/2010/wordml" xmlns:w15="http://schemas.microsoft.com/office/word/2012/wordml" xmlns:w16cid="http://schemas.microsoft.com/office/word/2016/wordml/cid" xmlns:w16se="http://schemas.microsoft.com/office/word/2015/wordml/symex" xmlns:wpg="http://schemas.microsoft.com/office/word/2010/wordprocessingGroup" xmlns:wpi="http://schemas.microsoft.com/office/word/2010/wordprocessingInk" xmlns:wne="http://schemas.microsoft.com/office/word/2006/wordml" xmlns:wps="http://schemas.microsoft.com/office/word/2010/wordprocessingShape" mc:Ignorable="w14 w15 w16se w16cid wp14">
   <w:p>
     <w:pPr>
       <w:pStyle w:val="Rodap"/>
@@ -5146,7 +5241,7 @@
 </file>
 
 <file path=word/footer9.xml><?xml version="1.0" encoding="utf-8"?>
-<w:ftr xmlns:wpc="http://schemas.microsoft.com/office/word/2010/wordprocessingCanvas" xmlns:cx="http://schemas.microsoft.com/office/drawing/2014/chartex" xmlns:cx1="http://schemas.microsoft.com/office/drawing/2015/9/8/chartex" xmlns:cx2="http://schemas.microsoft.com/office/drawing/2015/10/21/chartex" xmlns:cx3="http://schemas.microsoft.com/office/drawing/2016/5/9/chartex" xmlns:cx4="http://schemas.microsoft.com/office/drawing/2016/5/10/chartex" xmlns:cx5="http://schemas.microsoft.com/office/drawing/2016/5/11/chartex" xmlns:cx6="http://schemas.microsoft.com/office/drawing/2016/5/12/chartex" xmlns:cx7="http://schemas.microsoft.com/office/drawing/2016/5/13/chartex" xmlns:cx8="http://schemas.microsoft.com/office/drawing/2016/5/14/chartex" xmlns:mc="http://schemas.openxmlformats.org/markup-compatibility/2006" xmlns:aink="http://schemas.microsoft.com/office/drawing/2016/ink" xmlns:am3d="http://schemas.microsoft.com/office/drawing/2017/model3d" xmlns:o="urn:schemas-microsoft-com:office:office" xmlns:r="http://schemas.openxmlformats.org/officeDocument/2006/relationships" xmlns:m="http://schemas.openxmlformats.org/officeDocument/2006/math" xmlns:v="urn:schemas-microsoft-com:vml" xmlns:wp14="http://schemas.microsoft.com/office/word/2010/wordprocessingDrawing" xmlns:wp="http://schemas.openxmlformats.org/drawingml/2006/wordprocessingDrawing" xmlns:w10="urn:schemas-microsoft-com:office:word" xmlns:w="http://schemas.openxmlformats.org/wordprocessingml/2006/main" xmlns:w14="http://schemas.microsoft.com/office/word/2010/wordml" xmlns:w15="http://schemas.microsoft.com/office/word/2012/wordml" xmlns:w16cex="http://schemas.microsoft.com/office/word/2018/wordml/cex" xmlns:w16cid="http://schemas.microsoft.com/office/word/2016/wordml/cid" xmlns:w16="http://schemas.microsoft.com/office/word/2018/wordml" xmlns:w16se="http://schemas.microsoft.com/office/word/2015/wordml/symex" xmlns:wpg="http://schemas.microsoft.com/office/word/2010/wordprocessingGroup" xmlns:wpi="http://schemas.microsoft.com/office/word/2010/wordprocessingInk" xmlns:wne="http://schemas.microsoft.com/office/word/2006/wordml" xmlns:wps="http://schemas.microsoft.com/office/word/2010/wordprocessingShape" mc:Ignorable="w14 w15 w16se w16cid w16 w16cex wp14">
+<w:ftr xmlns:wpc="http://schemas.microsoft.com/office/word/2010/wordprocessingCanvas" xmlns:cx="http://schemas.microsoft.com/office/drawing/2014/chartex" xmlns:cx1="http://schemas.microsoft.com/office/drawing/2015/9/8/chartex" xmlns:cx2="http://schemas.microsoft.com/office/drawing/2015/10/21/chartex" xmlns:cx3="http://schemas.microsoft.com/office/drawing/2016/5/9/chartex" xmlns:cx4="http://schemas.microsoft.com/office/drawing/2016/5/10/chartex" xmlns:cx5="http://schemas.microsoft.com/office/drawing/2016/5/11/chartex" xmlns:cx6="http://schemas.microsoft.com/office/drawing/2016/5/12/chartex" xmlns:cx7="http://schemas.microsoft.com/office/drawing/2016/5/13/chartex" xmlns:cx8="http://schemas.microsoft.com/office/drawing/2016/5/14/chartex" xmlns:mc="http://schemas.openxmlformats.org/markup-compatibility/2006" xmlns:aink="http://schemas.microsoft.com/office/drawing/2016/ink" xmlns:am3d="http://schemas.microsoft.com/office/drawing/2017/model3d" xmlns:o="urn:schemas-microsoft-com:office:office" xmlns:r="http://schemas.openxmlformats.org/officeDocument/2006/relationships" xmlns:m="http://schemas.openxmlformats.org/officeDocument/2006/math" xmlns:v="urn:schemas-microsoft-com:vml" xmlns:wp14="http://schemas.microsoft.com/office/word/2010/wordprocessingDrawing" xmlns:wp="http://schemas.openxmlformats.org/drawingml/2006/wordprocessingDrawing" xmlns:w10="urn:schemas-microsoft-com:office:word" xmlns:w="http://schemas.openxmlformats.org/wordprocessingml/2006/main" xmlns:w14="http://schemas.microsoft.com/office/word/2010/wordml" xmlns:w15="http://schemas.microsoft.com/office/word/2012/wordml" xmlns:w16cid="http://schemas.microsoft.com/office/word/2016/wordml/cid" xmlns:w16se="http://schemas.microsoft.com/office/word/2015/wordml/symex" xmlns:wpg="http://schemas.microsoft.com/office/word/2010/wordprocessingGroup" xmlns:wpi="http://schemas.microsoft.com/office/word/2010/wordprocessingInk" xmlns:wne="http://schemas.microsoft.com/office/word/2006/wordml" xmlns:wps="http://schemas.microsoft.com/office/word/2010/wordprocessingShape" mc:Ignorable="w14 w15 w16se w16cid wp14">
   <w:p>
     <w:pPr>
       <w:pStyle w:val="Rodap"/>
@@ -5156,7 +5251,7 @@
 </file>
 
 <file path=word/footnotes.xml><?xml version="1.0" encoding="utf-8"?>
-<w:footnotes xmlns:wpc="http://schemas.microsoft.com/office/word/2010/wordprocessingCanvas" xmlns:cx="http://schemas.microsoft.com/office/drawing/2014/chartex" xmlns:cx1="http://schemas.microsoft.com/office/drawing/2015/9/8/chartex" xmlns:cx2="http://schemas.microsoft.com/office/drawing/2015/10/21/chartex" xmlns:cx3="http://schemas.microsoft.com/office/drawing/2016/5/9/chartex" xmlns:cx4="http://schemas.microsoft.com/office/drawing/2016/5/10/chartex" xmlns:cx5="http://schemas.microsoft.com/office/drawing/2016/5/11/chartex" xmlns:cx6="http://schemas.microsoft.com/office/drawing/2016/5/12/chartex" xmlns:cx7="http://schemas.microsoft.com/office/drawing/2016/5/13/chartex" xmlns:cx8="http://schemas.microsoft.com/office/drawing/2016/5/14/chartex" xmlns:mc="http://schemas.openxmlformats.org/markup-compatibility/2006" xmlns:aink="http://schemas.microsoft.com/office/drawing/2016/ink" xmlns:am3d="http://schemas.microsoft.com/office/drawing/2017/model3d" xmlns:o="urn:schemas-microsoft-com:office:office" xmlns:r="http://schemas.openxmlformats.org/officeDocument/2006/relationships" xmlns:m="http://schemas.openxmlformats.org/officeDocument/2006/math" xmlns:v="urn:schemas-microsoft-com:vml" xmlns:wp14="http://schemas.microsoft.com/office/word/2010/wordprocessingDrawing" xmlns:wp="http://schemas.openxmlformats.org/drawingml/2006/wordprocessingDrawing" xmlns:w10="urn:schemas-microsoft-com:office:word" xmlns:w="http://schemas.openxmlformats.org/wordprocessingml/2006/main" xmlns:w14="http://schemas.microsoft.com/office/word/2010/wordml" xmlns:w15="http://schemas.microsoft.com/office/word/2012/wordml" xmlns:w16cex="http://schemas.microsoft.com/office/word/2018/wordml/cex" xmlns:w16cid="http://schemas.microsoft.com/office/word/2016/wordml/cid" xmlns:w16="http://schemas.microsoft.com/office/word/2018/wordml" xmlns:w16se="http://schemas.microsoft.com/office/word/2015/wordml/symex" xmlns:wpg="http://schemas.microsoft.com/office/word/2010/wordprocessingGroup" xmlns:wpi="http://schemas.microsoft.com/office/word/2010/wordprocessingInk" xmlns:wne="http://schemas.microsoft.com/office/word/2006/wordml" xmlns:wps="http://schemas.microsoft.com/office/word/2010/wordprocessingShape" mc:Ignorable="w14 w15 w16se w16cid w16 w16cex wp14">
+<w:footnotes xmlns:wpc="http://schemas.microsoft.com/office/word/2010/wordprocessingCanvas" xmlns:cx="http://schemas.microsoft.com/office/drawing/2014/chartex" xmlns:cx1="http://schemas.microsoft.com/office/drawing/2015/9/8/chartex" xmlns:cx2="http://schemas.microsoft.com/office/drawing/2015/10/21/chartex" xmlns:cx3="http://schemas.microsoft.com/office/drawing/2016/5/9/chartex" xmlns:cx4="http://schemas.microsoft.com/office/drawing/2016/5/10/chartex" xmlns:cx5="http://schemas.microsoft.com/office/drawing/2016/5/11/chartex" xmlns:cx6="http://schemas.microsoft.com/office/drawing/2016/5/12/chartex" xmlns:cx7="http://schemas.microsoft.com/office/drawing/2016/5/13/chartex" xmlns:cx8="http://schemas.microsoft.com/office/drawing/2016/5/14/chartex" xmlns:mc="http://schemas.openxmlformats.org/markup-compatibility/2006" xmlns:aink="http://schemas.microsoft.com/office/drawing/2016/ink" xmlns:am3d="http://schemas.microsoft.com/office/drawing/2017/model3d" xmlns:o="urn:schemas-microsoft-com:office:office" xmlns:r="http://schemas.openxmlformats.org/officeDocument/2006/relationships" xmlns:m="http://schemas.openxmlformats.org/officeDocument/2006/math" xmlns:v="urn:schemas-microsoft-com:vml" xmlns:wp14="http://schemas.microsoft.com/office/word/2010/wordprocessingDrawing" xmlns:wp="http://schemas.openxmlformats.org/drawingml/2006/wordprocessingDrawing" xmlns:w10="urn:schemas-microsoft-com:office:word" xmlns:w="http://schemas.openxmlformats.org/wordprocessingml/2006/main" xmlns:w14="http://schemas.microsoft.com/office/word/2010/wordml" xmlns:w15="http://schemas.microsoft.com/office/word/2012/wordml" xmlns:w16cid="http://schemas.microsoft.com/office/word/2016/wordml/cid" xmlns:w16se="http://schemas.microsoft.com/office/word/2015/wordml/symex" xmlns:wpg="http://schemas.microsoft.com/office/word/2010/wordprocessingGroup" xmlns:wpi="http://schemas.microsoft.com/office/word/2010/wordprocessingInk" xmlns:wne="http://schemas.microsoft.com/office/word/2006/wordml" xmlns:wps="http://schemas.microsoft.com/office/word/2010/wordprocessingShape" mc:Ignorable="w14 w15 w16se w16cid wp14">
   <w:footnote w:type="separator" w:id="-1">
     <w:p>
       <w:r>
@@ -5181,7 +5276,7 @@
 </file>
 
 <file path=word/header1.xml><?xml version="1.0" encoding="utf-8"?>
-<w:hdr xmlns:wpc="http://schemas.microsoft.com/office/word/2010/wordprocessingCanvas" xmlns:cx="http://schemas.microsoft.com/office/drawing/2014/chartex" xmlns:cx1="http://schemas.microsoft.com/office/drawing/2015/9/8/chartex" xmlns:cx2="http://schemas.microsoft.com/office/drawing/2015/10/21/chartex" xmlns:cx3="http://schemas.microsoft.com/office/drawing/2016/5/9/chartex" xmlns:cx4="http://schemas.microsoft.com/office/drawing/2016/5/10/chartex" xmlns:cx5="http://schemas.microsoft.com/office/drawing/2016/5/11/chartex" xmlns:cx6="http://schemas.microsoft.com/office/drawing/2016/5/12/chartex" xmlns:cx7="http://schemas.microsoft.com/office/drawing/2016/5/13/chartex" xmlns:cx8="http://schemas.microsoft.com/office/drawing/2016/5/14/chartex" xmlns:mc="http://schemas.openxmlformats.org/markup-compatibility/2006" xmlns:aink="http://schemas.microsoft.com/office/drawing/2016/ink" xmlns:am3d="http://schemas.microsoft.com/office/drawing/2017/model3d" xmlns:o="urn:schemas-microsoft-com:office:office" xmlns:r="http://schemas.openxmlformats.org/officeDocument/2006/relationships" xmlns:m="http://schemas.openxmlformats.org/officeDocument/2006/math" xmlns:v="urn:schemas-microsoft-com:vml" xmlns:wp14="http://schemas.microsoft.com/office/word/2010/wordprocessingDrawing" xmlns:wp="http://schemas.openxmlformats.org/drawingml/2006/wordprocessingDrawing" xmlns:w10="urn:schemas-microsoft-com:office:word" xmlns:w="http://schemas.openxmlformats.org/wordprocessingml/2006/main" xmlns:w14="http://schemas.microsoft.com/office/word/2010/wordml" xmlns:w15="http://schemas.microsoft.com/office/word/2012/wordml" xmlns:w16cex="http://schemas.microsoft.com/office/word/2018/wordml/cex" xmlns:w16cid="http://schemas.microsoft.com/office/word/2016/wordml/cid" xmlns:w16="http://schemas.microsoft.com/office/word/2018/wordml" xmlns:w16se="http://schemas.microsoft.com/office/word/2015/wordml/symex" xmlns:wpg="http://schemas.microsoft.com/office/word/2010/wordprocessingGroup" xmlns:wpi="http://schemas.microsoft.com/office/word/2010/wordprocessingInk" xmlns:wne="http://schemas.microsoft.com/office/word/2006/wordml" xmlns:wps="http://schemas.microsoft.com/office/word/2010/wordprocessingShape" mc:Ignorable="w14 w15 w16se w16cid w16 w16cex wp14">
+<w:hdr xmlns:wpc="http://schemas.microsoft.com/office/word/2010/wordprocessingCanvas" xmlns:cx="http://schemas.microsoft.com/office/drawing/2014/chartex" xmlns:cx1="http://schemas.microsoft.com/office/drawing/2015/9/8/chartex" xmlns:cx2="http://schemas.microsoft.com/office/drawing/2015/10/21/chartex" xmlns:cx3="http://schemas.microsoft.com/office/drawing/2016/5/9/chartex" xmlns:cx4="http://schemas.microsoft.com/office/drawing/2016/5/10/chartex" xmlns:cx5="http://schemas.microsoft.com/office/drawing/2016/5/11/chartex" xmlns:cx6="http://schemas.microsoft.com/office/drawing/2016/5/12/chartex" xmlns:cx7="http://schemas.microsoft.com/office/drawing/2016/5/13/chartex" xmlns:cx8="http://schemas.microsoft.com/office/drawing/2016/5/14/chartex" xmlns:mc="http://schemas.openxmlformats.org/markup-compatibility/2006" xmlns:aink="http://schemas.microsoft.com/office/drawing/2016/ink" xmlns:am3d="http://schemas.microsoft.com/office/drawing/2017/model3d" xmlns:o="urn:schemas-microsoft-com:office:office" xmlns:r="http://schemas.openxmlformats.org/officeDocument/2006/relationships" xmlns:m="http://schemas.openxmlformats.org/officeDocument/2006/math" xmlns:v="urn:schemas-microsoft-com:vml" xmlns:wp14="http://schemas.microsoft.com/office/word/2010/wordprocessingDrawing" xmlns:wp="http://schemas.openxmlformats.org/drawingml/2006/wordprocessingDrawing" xmlns:w10="urn:schemas-microsoft-com:office:word" xmlns:w="http://schemas.openxmlformats.org/wordprocessingml/2006/main" xmlns:w14="http://schemas.microsoft.com/office/word/2010/wordml" xmlns:w15="http://schemas.microsoft.com/office/word/2012/wordml" xmlns:w16cid="http://schemas.microsoft.com/office/word/2016/wordml/cid" xmlns:w16se="http://schemas.microsoft.com/office/word/2015/wordml/symex" xmlns:wpg="http://schemas.microsoft.com/office/word/2010/wordprocessingGroup" xmlns:wpi="http://schemas.microsoft.com/office/word/2010/wordprocessingInk" xmlns:wne="http://schemas.microsoft.com/office/word/2006/wordml" xmlns:wps="http://schemas.microsoft.com/office/word/2010/wordprocessingShape" mc:Ignorable="w14 w15 w16se w16cid wp14">
   <w:p>
     <w:pPr>
       <w:ind w:right="360"/>
@@ -5326,7 +5421,7 @@
 </file>
 
 <file path=word/header2.xml><?xml version="1.0" encoding="utf-8"?>
-<w:hdr xmlns:wpc="http://schemas.microsoft.com/office/word/2010/wordprocessingCanvas" xmlns:cx="http://schemas.microsoft.com/office/drawing/2014/chartex" xmlns:cx1="http://schemas.microsoft.com/office/drawing/2015/9/8/chartex" xmlns:cx2="http://schemas.microsoft.com/office/drawing/2015/10/21/chartex" xmlns:cx3="http://schemas.microsoft.com/office/drawing/2016/5/9/chartex" xmlns:cx4="http://schemas.microsoft.com/office/drawing/2016/5/10/chartex" xmlns:cx5="http://schemas.microsoft.com/office/drawing/2016/5/11/chartex" xmlns:cx6="http://schemas.microsoft.com/office/drawing/2016/5/12/chartex" xmlns:cx7="http://schemas.microsoft.com/office/drawing/2016/5/13/chartex" xmlns:cx8="http://schemas.microsoft.com/office/drawing/2016/5/14/chartex" xmlns:mc="http://schemas.openxmlformats.org/markup-compatibility/2006" xmlns:aink="http://schemas.microsoft.com/office/drawing/2016/ink" xmlns:am3d="http://schemas.microsoft.com/office/drawing/2017/model3d" xmlns:o="urn:schemas-microsoft-com:office:office" xmlns:r="http://schemas.openxmlformats.org/officeDocument/2006/relationships" xmlns:m="http://schemas.openxmlformats.org/officeDocument/2006/math" xmlns:v="urn:schemas-microsoft-com:vml" xmlns:wp14="http://schemas.microsoft.com/office/word/2010/wordprocessingDrawing" xmlns:wp="http://schemas.openxmlformats.org/drawingml/2006/wordprocessingDrawing" xmlns:w10="urn:schemas-microsoft-com:office:word" xmlns:w="http://schemas.openxmlformats.org/wordprocessingml/2006/main" xmlns:w14="http://schemas.microsoft.com/office/word/2010/wordml" xmlns:w15="http://schemas.microsoft.com/office/word/2012/wordml" xmlns:w16cex="http://schemas.microsoft.com/office/word/2018/wordml/cex" xmlns:w16cid="http://schemas.microsoft.com/office/word/2016/wordml/cid" xmlns:w16="http://schemas.microsoft.com/office/word/2018/wordml" xmlns:w16se="http://schemas.microsoft.com/office/word/2015/wordml/symex" xmlns:wpg="http://schemas.microsoft.com/office/word/2010/wordprocessingGroup" xmlns:wpi="http://schemas.microsoft.com/office/word/2010/wordprocessingInk" xmlns:wne="http://schemas.microsoft.com/office/word/2006/wordml" xmlns:wps="http://schemas.microsoft.com/office/word/2010/wordprocessingShape" mc:Ignorable="w14 w15 w16se w16cid w16 w16cex wp14">
+<w:hdr xmlns:wpc="http://schemas.microsoft.com/office/word/2010/wordprocessingCanvas" xmlns:cx="http://schemas.microsoft.com/office/drawing/2014/chartex" xmlns:cx1="http://schemas.microsoft.com/office/drawing/2015/9/8/chartex" xmlns:cx2="http://schemas.microsoft.com/office/drawing/2015/10/21/chartex" xmlns:cx3="http://schemas.microsoft.com/office/drawing/2016/5/9/chartex" xmlns:cx4="http://schemas.microsoft.com/office/drawing/2016/5/10/chartex" xmlns:cx5="http://schemas.microsoft.com/office/drawing/2016/5/11/chartex" xmlns:cx6="http://schemas.microsoft.com/office/drawing/2016/5/12/chartex" xmlns:cx7="http://schemas.microsoft.com/office/drawing/2016/5/13/chartex" xmlns:cx8="http://schemas.microsoft.com/office/drawing/2016/5/14/chartex" xmlns:mc="http://schemas.openxmlformats.org/markup-compatibility/2006" xmlns:aink="http://schemas.microsoft.com/office/drawing/2016/ink" xmlns:am3d="http://schemas.microsoft.com/office/drawing/2017/model3d" xmlns:o="urn:schemas-microsoft-com:office:office" xmlns:r="http://schemas.openxmlformats.org/officeDocument/2006/relationships" xmlns:m="http://schemas.openxmlformats.org/officeDocument/2006/math" xmlns:v="urn:schemas-microsoft-com:vml" xmlns:wp14="http://schemas.microsoft.com/office/word/2010/wordprocessingDrawing" xmlns:wp="http://schemas.openxmlformats.org/drawingml/2006/wordprocessingDrawing" xmlns:w10="urn:schemas-microsoft-com:office:word" xmlns:w="http://schemas.openxmlformats.org/wordprocessingml/2006/main" xmlns:w14="http://schemas.microsoft.com/office/word/2010/wordml" xmlns:w15="http://schemas.microsoft.com/office/word/2012/wordml" xmlns:w16cid="http://schemas.microsoft.com/office/word/2016/wordml/cid" xmlns:w16se="http://schemas.microsoft.com/office/word/2015/wordml/symex" xmlns:wpg="http://schemas.microsoft.com/office/word/2010/wordprocessingGroup" xmlns:wpi="http://schemas.microsoft.com/office/word/2010/wordprocessingInk" xmlns:wne="http://schemas.microsoft.com/office/word/2006/wordml" xmlns:wps="http://schemas.microsoft.com/office/word/2010/wordprocessingShape" mc:Ignorable="w14 w15 w16se w16cid wp14">
   <w:p>
     <w:pPr>
       <w:pStyle w:val="Cabealho"/>
@@ -5398,7 +5493,7 @@
 </file>
 
 <file path=word/header3.xml><?xml version="1.0" encoding="utf-8"?>
-<w:hdr xmlns:wpc="http://schemas.microsoft.com/office/word/2010/wordprocessingCanvas" xmlns:cx="http://schemas.microsoft.com/office/drawing/2014/chartex" xmlns:cx1="http://schemas.microsoft.com/office/drawing/2015/9/8/chartex" xmlns:cx2="http://schemas.microsoft.com/office/drawing/2015/10/21/chartex" xmlns:cx3="http://schemas.microsoft.com/office/drawing/2016/5/9/chartex" xmlns:cx4="http://schemas.microsoft.com/office/drawing/2016/5/10/chartex" xmlns:cx5="http://schemas.microsoft.com/office/drawing/2016/5/11/chartex" xmlns:cx6="http://schemas.microsoft.com/office/drawing/2016/5/12/chartex" xmlns:cx7="http://schemas.microsoft.com/office/drawing/2016/5/13/chartex" xmlns:cx8="http://schemas.microsoft.com/office/drawing/2016/5/14/chartex" xmlns:mc="http://schemas.openxmlformats.org/markup-compatibility/2006" xmlns:aink="http://schemas.microsoft.com/office/drawing/2016/ink" xmlns:am3d="http://schemas.microsoft.com/office/drawing/2017/model3d" xmlns:o="urn:schemas-microsoft-com:office:office" xmlns:r="http://schemas.openxmlformats.org/officeDocument/2006/relationships" xmlns:m="http://schemas.openxmlformats.org/officeDocument/2006/math" xmlns:v="urn:schemas-microsoft-com:vml" xmlns:wp14="http://schemas.microsoft.com/office/word/2010/wordprocessingDrawing" xmlns:wp="http://schemas.openxmlformats.org/drawingml/2006/wordprocessingDrawing" xmlns:w10="urn:schemas-microsoft-com:office:word" xmlns:w="http://schemas.openxmlformats.org/wordprocessingml/2006/main" xmlns:w14="http://schemas.microsoft.com/office/word/2010/wordml" xmlns:w15="http://schemas.microsoft.com/office/word/2012/wordml" xmlns:w16cex="http://schemas.microsoft.com/office/word/2018/wordml/cex" xmlns:w16cid="http://schemas.microsoft.com/office/word/2016/wordml/cid" xmlns:w16="http://schemas.microsoft.com/office/word/2018/wordml" xmlns:w16se="http://schemas.microsoft.com/office/word/2015/wordml/symex" xmlns:wpg="http://schemas.microsoft.com/office/word/2010/wordprocessingGroup" xmlns:wpi="http://schemas.microsoft.com/office/word/2010/wordprocessingInk" xmlns:wne="http://schemas.microsoft.com/office/word/2006/wordml" xmlns:wps="http://schemas.microsoft.com/office/word/2010/wordprocessingShape" mc:Ignorable="w14 w15 w16se w16cid w16 w16cex wp14">
+<w:hdr xmlns:wpc="http://schemas.microsoft.com/office/word/2010/wordprocessingCanvas" xmlns:cx="http://schemas.microsoft.com/office/drawing/2014/chartex" xmlns:cx1="http://schemas.microsoft.com/office/drawing/2015/9/8/chartex" xmlns:cx2="http://schemas.microsoft.com/office/drawing/2015/10/21/chartex" xmlns:cx3="http://schemas.microsoft.com/office/drawing/2016/5/9/chartex" xmlns:cx4="http://schemas.microsoft.com/office/drawing/2016/5/10/chartex" xmlns:cx5="http://schemas.microsoft.com/office/drawing/2016/5/11/chartex" xmlns:cx6="http://schemas.microsoft.com/office/drawing/2016/5/12/chartex" xmlns:cx7="http://schemas.microsoft.com/office/drawing/2016/5/13/chartex" xmlns:cx8="http://schemas.microsoft.com/office/drawing/2016/5/14/chartex" xmlns:mc="http://schemas.openxmlformats.org/markup-compatibility/2006" xmlns:aink="http://schemas.microsoft.com/office/drawing/2016/ink" xmlns:am3d="http://schemas.microsoft.com/office/drawing/2017/model3d" xmlns:o="urn:schemas-microsoft-com:office:office" xmlns:r="http://schemas.openxmlformats.org/officeDocument/2006/relationships" xmlns:m="http://schemas.openxmlformats.org/officeDocument/2006/math" xmlns:v="urn:schemas-microsoft-com:vml" xmlns:wp14="http://schemas.microsoft.com/office/word/2010/wordprocessingDrawing" xmlns:wp="http://schemas.openxmlformats.org/drawingml/2006/wordprocessingDrawing" xmlns:w10="urn:schemas-microsoft-com:office:word" xmlns:w="http://schemas.openxmlformats.org/wordprocessingml/2006/main" xmlns:w14="http://schemas.microsoft.com/office/word/2010/wordml" xmlns:w15="http://schemas.microsoft.com/office/word/2012/wordml" xmlns:w16cid="http://schemas.microsoft.com/office/word/2016/wordml/cid" xmlns:w16se="http://schemas.microsoft.com/office/word/2015/wordml/symex" xmlns:wpg="http://schemas.microsoft.com/office/word/2010/wordprocessingGroup" xmlns:wpi="http://schemas.microsoft.com/office/word/2010/wordprocessingInk" xmlns:wne="http://schemas.microsoft.com/office/word/2006/wordml" xmlns:wps="http://schemas.microsoft.com/office/word/2010/wordprocessingShape" mc:Ignorable="w14 w15 w16se w16cid wp14">
   <w:p>
     <w:pPr>
       <w:pStyle w:val="Cabealho"/>
@@ -5454,7 +5549,7 @@
 </file>
 
 <file path=word/header4.xml><?xml version="1.0" encoding="utf-8"?>
-<w:hdr xmlns:wpc="http://schemas.microsoft.com/office/word/2010/wordprocessingCanvas" xmlns:cx="http://schemas.microsoft.com/office/drawing/2014/chartex" xmlns:cx1="http://schemas.microsoft.com/office/drawing/2015/9/8/chartex" xmlns:cx2="http://schemas.microsoft.com/office/drawing/2015/10/21/chartex" xmlns:cx3="http://schemas.microsoft.com/office/drawing/2016/5/9/chartex" xmlns:cx4="http://schemas.microsoft.com/office/drawing/2016/5/10/chartex" xmlns:cx5="http://schemas.microsoft.com/office/drawing/2016/5/11/chartex" xmlns:cx6="http://schemas.microsoft.com/office/drawing/2016/5/12/chartex" xmlns:cx7="http://schemas.microsoft.com/office/drawing/2016/5/13/chartex" xmlns:cx8="http://schemas.microsoft.com/office/drawing/2016/5/14/chartex" xmlns:mc="http://schemas.openxmlformats.org/markup-compatibility/2006" xmlns:aink="http://schemas.microsoft.com/office/drawing/2016/ink" xmlns:am3d="http://schemas.microsoft.com/office/drawing/2017/model3d" xmlns:o="urn:schemas-microsoft-com:office:office" xmlns:r="http://schemas.openxmlformats.org/officeDocument/2006/relationships" xmlns:m="http://schemas.openxmlformats.org/officeDocument/2006/math" xmlns:v="urn:schemas-microsoft-com:vml" xmlns:wp14="http://schemas.microsoft.com/office/word/2010/wordprocessingDrawing" xmlns:wp="http://schemas.openxmlformats.org/drawingml/2006/wordprocessingDrawing" xmlns:w10="urn:schemas-microsoft-com:office:word" xmlns:w="http://schemas.openxmlformats.org/wordprocessingml/2006/main" xmlns:w14="http://schemas.microsoft.com/office/word/2010/wordml" xmlns:w15="http://schemas.microsoft.com/office/word/2012/wordml" xmlns:w16cex="http://schemas.microsoft.com/office/word/2018/wordml/cex" xmlns:w16cid="http://schemas.microsoft.com/office/word/2016/wordml/cid" xmlns:w16="http://schemas.microsoft.com/office/word/2018/wordml" xmlns:w16se="http://schemas.microsoft.com/office/word/2015/wordml/symex" xmlns:wpg="http://schemas.microsoft.com/office/word/2010/wordprocessingGroup" xmlns:wpi="http://schemas.microsoft.com/office/word/2010/wordprocessingInk" xmlns:wne="http://schemas.microsoft.com/office/word/2006/wordml" xmlns:wps="http://schemas.microsoft.com/office/word/2010/wordprocessingShape" mc:Ignorable="w14 w15 w16se w16cid w16 w16cex wp14">
+<w:hdr xmlns:wpc="http://schemas.microsoft.com/office/word/2010/wordprocessingCanvas" xmlns:cx="http://schemas.microsoft.com/office/drawing/2014/chartex" xmlns:cx1="http://schemas.microsoft.com/office/drawing/2015/9/8/chartex" xmlns:cx2="http://schemas.microsoft.com/office/drawing/2015/10/21/chartex" xmlns:cx3="http://schemas.microsoft.com/office/drawing/2016/5/9/chartex" xmlns:cx4="http://schemas.microsoft.com/office/drawing/2016/5/10/chartex" xmlns:cx5="http://schemas.microsoft.com/office/drawing/2016/5/11/chartex" xmlns:cx6="http://schemas.microsoft.com/office/drawing/2016/5/12/chartex" xmlns:cx7="http://schemas.microsoft.com/office/drawing/2016/5/13/chartex" xmlns:cx8="http://schemas.microsoft.com/office/drawing/2016/5/14/chartex" xmlns:mc="http://schemas.openxmlformats.org/markup-compatibility/2006" xmlns:aink="http://schemas.microsoft.com/office/drawing/2016/ink" xmlns:am3d="http://schemas.microsoft.com/office/drawing/2017/model3d" xmlns:o="urn:schemas-microsoft-com:office:office" xmlns:r="http://schemas.openxmlformats.org/officeDocument/2006/relationships" xmlns:m="http://schemas.openxmlformats.org/officeDocument/2006/math" xmlns:v="urn:schemas-microsoft-com:vml" xmlns:wp14="http://schemas.microsoft.com/office/word/2010/wordprocessingDrawing" xmlns:wp="http://schemas.openxmlformats.org/drawingml/2006/wordprocessingDrawing" xmlns:w10="urn:schemas-microsoft-com:office:word" xmlns:w="http://schemas.openxmlformats.org/wordprocessingml/2006/main" xmlns:w14="http://schemas.microsoft.com/office/word/2010/wordml" xmlns:w15="http://schemas.microsoft.com/office/word/2012/wordml" xmlns:w16cid="http://schemas.microsoft.com/office/word/2016/wordml/cid" xmlns:w16se="http://schemas.microsoft.com/office/word/2015/wordml/symex" xmlns:wpg="http://schemas.microsoft.com/office/word/2010/wordprocessingGroup" xmlns:wpi="http://schemas.microsoft.com/office/word/2010/wordprocessingInk" xmlns:wne="http://schemas.microsoft.com/office/word/2006/wordml" xmlns:wps="http://schemas.microsoft.com/office/word/2010/wordprocessingShape" mc:Ignorable="w14 w15 w16se w16cid wp14">
   <w:p>
     <w:pPr>
       <w:pStyle w:val="Cabealho"/>
@@ -5464,7 +5559,7 @@
 </file>
 
 <file path=word/header5.xml><?xml version="1.0" encoding="utf-8"?>
-<w:hdr xmlns:wpc="http://schemas.microsoft.com/office/word/2010/wordprocessingCanvas" xmlns:cx="http://schemas.microsoft.com/office/drawing/2014/chartex" xmlns:cx1="http://schemas.microsoft.com/office/drawing/2015/9/8/chartex" xmlns:cx2="http://schemas.microsoft.com/office/drawing/2015/10/21/chartex" xmlns:cx3="http://schemas.microsoft.com/office/drawing/2016/5/9/chartex" xmlns:cx4="http://schemas.microsoft.com/office/drawing/2016/5/10/chartex" xmlns:cx5="http://schemas.microsoft.com/office/drawing/2016/5/11/chartex" xmlns:cx6="http://schemas.microsoft.com/office/drawing/2016/5/12/chartex" xmlns:cx7="http://schemas.microsoft.com/office/drawing/2016/5/13/chartex" xmlns:cx8="http://schemas.microsoft.com/office/drawing/2016/5/14/chartex" xmlns:mc="http://schemas.openxmlformats.org/markup-compatibility/2006" xmlns:aink="http://schemas.microsoft.com/office/drawing/2016/ink" xmlns:am3d="http://schemas.microsoft.com/office/drawing/2017/model3d" xmlns:o="urn:schemas-microsoft-com:office:office" xmlns:r="http://schemas.openxmlformats.org/officeDocument/2006/relationships" xmlns:m="http://schemas.openxmlformats.org/officeDocument/2006/math" xmlns:v="urn:schemas-microsoft-com:vml" xmlns:wp14="http://schemas.microsoft.com/office/word/2010/wordprocessingDrawing" xmlns:wp="http://schemas.openxmlformats.org/drawingml/2006/wordprocessingDrawing" xmlns:w10="urn:schemas-microsoft-com:office:word" xmlns:w="http://schemas.openxmlformats.org/wordprocessingml/2006/main" xmlns:w14="http://schemas.microsoft.com/office/word/2010/wordml" xmlns:w15="http://schemas.microsoft.com/office/word/2012/wordml" xmlns:w16cex="http://schemas.microsoft.com/office/word/2018/wordml/cex" xmlns:w16cid="http://schemas.microsoft.com/office/word/2016/wordml/cid" xmlns:w16="http://schemas.microsoft.com/office/word/2018/wordml" xmlns:w16se="http://schemas.microsoft.com/office/word/2015/wordml/symex" xmlns:wpg="http://schemas.microsoft.com/office/word/2010/wordprocessingGroup" xmlns:wpi="http://schemas.microsoft.com/office/word/2010/wordprocessingInk" xmlns:wne="http://schemas.microsoft.com/office/word/2006/wordml" xmlns:wps="http://schemas.microsoft.com/office/word/2010/wordprocessingShape" mc:Ignorable="w14 w15 w16se w16cid w16 w16cex wp14">
+<w:hdr xmlns:wpc="http://schemas.microsoft.com/office/word/2010/wordprocessingCanvas" xmlns:cx="http://schemas.microsoft.com/office/drawing/2014/chartex" xmlns:cx1="http://schemas.microsoft.com/office/drawing/2015/9/8/chartex" xmlns:cx2="http://schemas.microsoft.com/office/drawing/2015/10/21/chartex" xmlns:cx3="http://schemas.microsoft.com/office/drawing/2016/5/9/chartex" xmlns:cx4="http://schemas.microsoft.com/office/drawing/2016/5/10/chartex" xmlns:cx5="http://schemas.microsoft.com/office/drawing/2016/5/11/chartex" xmlns:cx6="http://schemas.microsoft.com/office/drawing/2016/5/12/chartex" xmlns:cx7="http://schemas.microsoft.com/office/drawing/2016/5/13/chartex" xmlns:cx8="http://schemas.microsoft.com/office/drawing/2016/5/14/chartex" xmlns:mc="http://schemas.openxmlformats.org/markup-compatibility/2006" xmlns:aink="http://schemas.microsoft.com/office/drawing/2016/ink" xmlns:am3d="http://schemas.microsoft.com/office/drawing/2017/model3d" xmlns:o="urn:schemas-microsoft-com:office:office" xmlns:r="http://schemas.openxmlformats.org/officeDocument/2006/relationships" xmlns:m="http://schemas.openxmlformats.org/officeDocument/2006/math" xmlns:v="urn:schemas-microsoft-com:vml" xmlns:wp14="http://schemas.microsoft.com/office/word/2010/wordprocessingDrawing" xmlns:wp="http://schemas.openxmlformats.org/drawingml/2006/wordprocessingDrawing" xmlns:w10="urn:schemas-microsoft-com:office:word" xmlns:w="http://schemas.openxmlformats.org/wordprocessingml/2006/main" xmlns:w14="http://schemas.microsoft.com/office/word/2010/wordml" xmlns:w15="http://schemas.microsoft.com/office/word/2012/wordml" xmlns:w16cid="http://schemas.microsoft.com/office/word/2016/wordml/cid" xmlns:w16se="http://schemas.microsoft.com/office/word/2015/wordml/symex" xmlns:wpg="http://schemas.microsoft.com/office/word/2010/wordprocessingGroup" xmlns:wpi="http://schemas.microsoft.com/office/word/2010/wordprocessingInk" xmlns:wne="http://schemas.microsoft.com/office/word/2006/wordml" xmlns:wps="http://schemas.microsoft.com/office/word/2010/wordprocessingShape" mc:Ignorable="w14 w15 w16se w16cid wp14">
   <w:p>
     <w:pPr>
       <w:pStyle w:val="Cabealho"/>
@@ -5549,7 +5644,7 @@
 </file>
 
 <file path=word/header6.xml><?xml version="1.0" encoding="utf-8"?>
-<w:hdr xmlns:wpc="http://schemas.microsoft.com/office/word/2010/wordprocessingCanvas" xmlns:cx="http://schemas.microsoft.com/office/drawing/2014/chartex" xmlns:cx1="http://schemas.microsoft.com/office/drawing/2015/9/8/chartex" xmlns:cx2="http://schemas.microsoft.com/office/drawing/2015/10/21/chartex" xmlns:cx3="http://schemas.microsoft.com/office/drawing/2016/5/9/chartex" xmlns:cx4="http://schemas.microsoft.com/office/drawing/2016/5/10/chartex" xmlns:cx5="http://schemas.microsoft.com/office/drawing/2016/5/11/chartex" xmlns:cx6="http://schemas.microsoft.com/office/drawing/2016/5/12/chartex" xmlns:cx7="http://schemas.microsoft.com/office/drawing/2016/5/13/chartex" xmlns:cx8="http://schemas.microsoft.com/office/drawing/2016/5/14/chartex" xmlns:mc="http://schemas.openxmlformats.org/markup-compatibility/2006" xmlns:aink="http://schemas.microsoft.com/office/drawing/2016/ink" xmlns:am3d="http://schemas.microsoft.com/office/drawing/2017/model3d" xmlns:o="urn:schemas-microsoft-com:office:office" xmlns:r="http://schemas.openxmlformats.org/officeDocument/2006/relationships" xmlns:m="http://schemas.openxmlformats.org/officeDocument/2006/math" xmlns:v="urn:schemas-microsoft-com:vml" xmlns:wp14="http://schemas.microsoft.com/office/word/2010/wordprocessingDrawing" xmlns:wp="http://schemas.openxmlformats.org/drawingml/2006/wordprocessingDrawing" xmlns:w10="urn:schemas-microsoft-com:office:word" xmlns:w="http://schemas.openxmlformats.org/wordprocessingml/2006/main" xmlns:w14="http://schemas.microsoft.com/office/word/2010/wordml" xmlns:w15="http://schemas.microsoft.com/office/word/2012/wordml" xmlns:w16cex="http://schemas.microsoft.com/office/word/2018/wordml/cex" xmlns:w16cid="http://schemas.microsoft.com/office/word/2016/wordml/cid" xmlns:w16="http://schemas.microsoft.com/office/word/2018/wordml" xmlns:w16se="http://schemas.microsoft.com/office/word/2015/wordml/symex" xmlns:wpg="http://schemas.microsoft.com/office/word/2010/wordprocessingGroup" xmlns:wpi="http://schemas.microsoft.com/office/word/2010/wordprocessingInk" xmlns:wne="http://schemas.microsoft.com/office/word/2006/wordml" xmlns:wps="http://schemas.microsoft.com/office/word/2010/wordprocessingShape" mc:Ignorable="w14 w15 w16se w16cid w16 w16cex wp14">
+<w:hdr xmlns:wpc="http://schemas.microsoft.com/office/word/2010/wordprocessingCanvas" xmlns:cx="http://schemas.microsoft.com/office/drawing/2014/chartex" xmlns:cx1="http://schemas.microsoft.com/office/drawing/2015/9/8/chartex" xmlns:cx2="http://schemas.microsoft.com/office/drawing/2015/10/21/chartex" xmlns:cx3="http://schemas.microsoft.com/office/drawing/2016/5/9/chartex" xmlns:cx4="http://schemas.microsoft.com/office/drawing/2016/5/10/chartex" xmlns:cx5="http://schemas.microsoft.com/office/drawing/2016/5/11/chartex" xmlns:cx6="http://schemas.microsoft.com/office/drawing/2016/5/12/chartex" xmlns:cx7="http://schemas.microsoft.com/office/drawing/2016/5/13/chartex" xmlns:cx8="http://schemas.microsoft.com/office/drawing/2016/5/14/chartex" xmlns:mc="http://schemas.openxmlformats.org/markup-compatibility/2006" xmlns:aink="http://schemas.microsoft.com/office/drawing/2016/ink" xmlns:am3d="http://schemas.microsoft.com/office/drawing/2017/model3d" xmlns:o="urn:schemas-microsoft-com:office:office" xmlns:r="http://schemas.openxmlformats.org/officeDocument/2006/relationships" xmlns:m="http://schemas.openxmlformats.org/officeDocument/2006/math" xmlns:v="urn:schemas-microsoft-com:vml" xmlns:wp14="http://schemas.microsoft.com/office/word/2010/wordprocessingDrawing" xmlns:wp="http://schemas.openxmlformats.org/drawingml/2006/wordprocessingDrawing" xmlns:w10="urn:schemas-microsoft-com:office:word" xmlns:w="http://schemas.openxmlformats.org/wordprocessingml/2006/main" xmlns:w14="http://schemas.microsoft.com/office/word/2010/wordml" xmlns:w15="http://schemas.microsoft.com/office/word/2012/wordml" xmlns:w16cid="http://schemas.microsoft.com/office/word/2016/wordml/cid" xmlns:w16se="http://schemas.microsoft.com/office/word/2015/wordml/symex" xmlns:wpg="http://schemas.microsoft.com/office/word/2010/wordprocessingGroup" xmlns:wpi="http://schemas.microsoft.com/office/word/2010/wordprocessingInk" xmlns:wne="http://schemas.microsoft.com/office/word/2006/wordml" xmlns:wps="http://schemas.microsoft.com/office/word/2010/wordprocessingShape" mc:Ignorable="w14 w15 w16se w16cid wp14">
   <w:p>
     <w:pPr>
       <w:pStyle w:val="Cabealho"/>
@@ -5605,7 +5700,7 @@
 </file>
 
 <file path=word/header7.xml><?xml version="1.0" encoding="utf-8"?>
-<w:hdr xmlns:wpc="http://schemas.microsoft.com/office/word/2010/wordprocessingCanvas" xmlns:cx="http://schemas.microsoft.com/office/drawing/2014/chartex" xmlns:cx1="http://schemas.microsoft.com/office/drawing/2015/9/8/chartex" xmlns:cx2="http://schemas.microsoft.com/office/drawing/2015/10/21/chartex" xmlns:cx3="http://schemas.microsoft.com/office/drawing/2016/5/9/chartex" xmlns:cx4="http://schemas.microsoft.com/office/drawing/2016/5/10/chartex" xmlns:cx5="http://schemas.microsoft.com/office/drawing/2016/5/11/chartex" xmlns:cx6="http://schemas.microsoft.com/office/drawing/2016/5/12/chartex" xmlns:cx7="http://schemas.microsoft.com/office/drawing/2016/5/13/chartex" xmlns:cx8="http://schemas.microsoft.com/office/drawing/2016/5/14/chartex" xmlns:mc="http://schemas.openxmlformats.org/markup-compatibility/2006" xmlns:aink="http://schemas.microsoft.com/office/drawing/2016/ink" xmlns:am3d="http://schemas.microsoft.com/office/drawing/2017/model3d" xmlns:o="urn:schemas-microsoft-com:office:office" xmlns:r="http://schemas.openxmlformats.org/officeDocument/2006/relationships" xmlns:m="http://schemas.openxmlformats.org/officeDocument/2006/math" xmlns:v="urn:schemas-microsoft-com:vml" xmlns:wp14="http://schemas.microsoft.com/office/word/2010/wordprocessingDrawing" xmlns:wp="http://schemas.openxmlformats.org/drawingml/2006/wordprocessingDrawing" xmlns:w10="urn:schemas-microsoft-com:office:word" xmlns:w="http://schemas.openxmlformats.org/wordprocessingml/2006/main" xmlns:w14="http://schemas.microsoft.com/office/word/2010/wordml" xmlns:w15="http://schemas.microsoft.com/office/word/2012/wordml" xmlns:w16cex="http://schemas.microsoft.com/office/word/2018/wordml/cex" xmlns:w16cid="http://schemas.microsoft.com/office/word/2016/wordml/cid" xmlns:w16="http://schemas.microsoft.com/office/word/2018/wordml" xmlns:w16se="http://schemas.microsoft.com/office/word/2015/wordml/symex" xmlns:wpg="http://schemas.microsoft.com/office/word/2010/wordprocessingGroup" xmlns:wpi="http://schemas.microsoft.com/office/word/2010/wordprocessingInk" xmlns:wne="http://schemas.microsoft.com/office/word/2006/wordml" xmlns:wps="http://schemas.microsoft.com/office/word/2010/wordprocessingShape" mc:Ignorable="w14 w15 w16se w16cid w16 w16cex wp14">
+<w:hdr xmlns:wpc="http://schemas.microsoft.com/office/word/2010/wordprocessingCanvas" xmlns:cx="http://schemas.microsoft.com/office/drawing/2014/chartex" xmlns:cx1="http://schemas.microsoft.com/office/drawing/2015/9/8/chartex" xmlns:cx2="http://schemas.microsoft.com/office/drawing/2015/10/21/chartex" xmlns:cx3="http://schemas.microsoft.com/office/drawing/2016/5/9/chartex" xmlns:cx4="http://schemas.microsoft.com/office/drawing/2016/5/10/chartex" xmlns:cx5="http://schemas.microsoft.com/office/drawing/2016/5/11/chartex" xmlns:cx6="http://schemas.microsoft.com/office/drawing/2016/5/12/chartex" xmlns:cx7="http://schemas.microsoft.com/office/drawing/2016/5/13/chartex" xmlns:cx8="http://schemas.microsoft.com/office/drawing/2016/5/14/chartex" xmlns:mc="http://schemas.openxmlformats.org/markup-compatibility/2006" xmlns:aink="http://schemas.microsoft.com/office/drawing/2016/ink" xmlns:am3d="http://schemas.microsoft.com/office/drawing/2017/model3d" xmlns:o="urn:schemas-microsoft-com:office:office" xmlns:r="http://schemas.openxmlformats.org/officeDocument/2006/relationships" xmlns:m="http://schemas.openxmlformats.org/officeDocument/2006/math" xmlns:v="urn:schemas-microsoft-com:vml" xmlns:wp14="http://schemas.microsoft.com/office/word/2010/wordprocessingDrawing" xmlns:wp="http://schemas.openxmlformats.org/drawingml/2006/wordprocessingDrawing" xmlns:w10="urn:schemas-microsoft-com:office:word" xmlns:w="http://schemas.openxmlformats.org/wordprocessingml/2006/main" xmlns:w14="http://schemas.microsoft.com/office/word/2010/wordml" xmlns:w15="http://schemas.microsoft.com/office/word/2012/wordml" xmlns:w16cid="http://schemas.microsoft.com/office/word/2016/wordml/cid" xmlns:w16se="http://schemas.microsoft.com/office/word/2015/wordml/symex" xmlns:wpg="http://schemas.microsoft.com/office/word/2010/wordprocessingGroup" xmlns:wpi="http://schemas.microsoft.com/office/word/2010/wordprocessingInk" xmlns:wne="http://schemas.microsoft.com/office/word/2006/wordml" xmlns:wps="http://schemas.microsoft.com/office/word/2010/wordprocessingShape" mc:Ignorable="w14 w15 w16se w16cid wp14">
   <w:p>
     <w:pPr>
       <w:pStyle w:val="Cabealho"/>
@@ -5615,7 +5710,7 @@
 </file>
 
 <file path=word/header8.xml><?xml version="1.0" encoding="utf-8"?>
-<w:hdr xmlns:wpc="http://schemas.microsoft.com/office/word/2010/wordprocessingCanvas" xmlns:cx="http://schemas.microsoft.com/office/drawing/2014/chartex" xmlns:cx1="http://schemas.microsoft.com/office/drawing/2015/9/8/chartex" xmlns:cx2="http://schemas.microsoft.com/office/drawing/2015/10/21/chartex" xmlns:cx3="http://schemas.microsoft.com/office/drawing/2016/5/9/chartex" xmlns:cx4="http://schemas.microsoft.com/office/drawing/2016/5/10/chartex" xmlns:cx5="http://schemas.microsoft.com/office/drawing/2016/5/11/chartex" xmlns:cx6="http://schemas.microsoft.com/office/drawing/2016/5/12/chartex" xmlns:cx7="http://schemas.microsoft.com/office/drawing/2016/5/13/chartex" xmlns:cx8="http://schemas.microsoft.com/office/drawing/2016/5/14/chartex" xmlns:mc="http://schemas.openxmlformats.org/markup-compatibility/2006" xmlns:aink="http://schemas.microsoft.com/office/drawing/2016/ink" xmlns:am3d="http://schemas.microsoft.com/office/drawing/2017/model3d" xmlns:o="urn:schemas-microsoft-com:office:office" xmlns:r="http://schemas.openxmlformats.org/officeDocument/2006/relationships" xmlns:m="http://schemas.openxmlformats.org/officeDocument/2006/math" xmlns:v="urn:schemas-microsoft-com:vml" xmlns:wp14="http://schemas.microsoft.com/office/word/2010/wordprocessingDrawing" xmlns:wp="http://schemas.openxmlformats.org/drawingml/2006/wordprocessingDrawing" xmlns:w10="urn:schemas-microsoft-com:office:word" xmlns:w="http://schemas.openxmlformats.org/wordprocessingml/2006/main" xmlns:w14="http://schemas.microsoft.com/office/word/2010/wordml" xmlns:w15="http://schemas.microsoft.com/office/word/2012/wordml" xmlns:w16cex="http://schemas.microsoft.com/office/word/2018/wordml/cex" xmlns:w16cid="http://schemas.microsoft.com/office/word/2016/wordml/cid" xmlns:w16="http://schemas.microsoft.com/office/word/2018/wordml" xmlns:w16se="http://schemas.microsoft.com/office/word/2015/wordml/symex" xmlns:wpg="http://schemas.microsoft.com/office/word/2010/wordprocessingGroup" xmlns:wpi="http://schemas.microsoft.com/office/word/2010/wordprocessingInk" xmlns:wne="http://schemas.microsoft.com/office/word/2006/wordml" xmlns:wps="http://schemas.microsoft.com/office/word/2010/wordprocessingShape" mc:Ignorable="w14 w15 w16se w16cid w16 w16cex wp14">
+<w:hdr xmlns:wpc="http://schemas.microsoft.com/office/word/2010/wordprocessingCanvas" xmlns:cx="http://schemas.microsoft.com/office/drawing/2014/chartex" xmlns:cx1="http://schemas.microsoft.com/office/drawing/2015/9/8/chartex" xmlns:cx2="http://schemas.microsoft.com/office/drawing/2015/10/21/chartex" xmlns:cx3="http://schemas.microsoft.com/office/drawing/2016/5/9/chartex" xmlns:cx4="http://schemas.microsoft.com/office/drawing/2016/5/10/chartex" xmlns:cx5="http://schemas.microsoft.com/office/drawing/2016/5/11/chartex" xmlns:cx6="http://schemas.microsoft.com/office/drawing/2016/5/12/chartex" xmlns:cx7="http://schemas.microsoft.com/office/drawing/2016/5/13/chartex" xmlns:cx8="http://schemas.microsoft.com/office/drawing/2016/5/14/chartex" xmlns:mc="http://schemas.openxmlformats.org/markup-compatibility/2006" xmlns:aink="http://schemas.microsoft.com/office/drawing/2016/ink" xmlns:am3d="http://schemas.microsoft.com/office/drawing/2017/model3d" xmlns:o="urn:schemas-microsoft-com:office:office" xmlns:r="http://schemas.openxmlformats.org/officeDocument/2006/relationships" xmlns:m="http://schemas.openxmlformats.org/officeDocument/2006/math" xmlns:v="urn:schemas-microsoft-com:vml" xmlns:wp14="http://schemas.microsoft.com/office/word/2010/wordprocessingDrawing" xmlns:wp="http://schemas.openxmlformats.org/drawingml/2006/wordprocessingDrawing" xmlns:w10="urn:schemas-microsoft-com:office:word" xmlns:w="http://schemas.openxmlformats.org/wordprocessingml/2006/main" xmlns:w14="http://schemas.microsoft.com/office/word/2010/wordml" xmlns:w15="http://schemas.microsoft.com/office/word/2012/wordml" xmlns:w16cid="http://schemas.microsoft.com/office/word/2016/wordml/cid" xmlns:w16se="http://schemas.microsoft.com/office/word/2015/wordml/symex" xmlns:wpg="http://schemas.microsoft.com/office/word/2010/wordprocessingGroup" xmlns:wpi="http://schemas.microsoft.com/office/word/2010/wordprocessingInk" xmlns:wne="http://schemas.microsoft.com/office/word/2006/wordml" xmlns:wps="http://schemas.microsoft.com/office/word/2010/wordprocessingShape" mc:Ignorable="w14 w15 w16se w16cid wp14">
   <w:p>
     <w:pPr>
       <w:pStyle w:val="Cabealho"/>
@@ -5690,7 +5785,7 @@
 </file>
 
 <file path=word/header9.xml><?xml version="1.0" encoding="utf-8"?>
-<w:hdr xmlns:wpc="http://schemas.microsoft.com/office/word/2010/wordprocessingCanvas" xmlns:cx="http://schemas.microsoft.com/office/drawing/2014/chartex" xmlns:cx1="http://schemas.microsoft.com/office/drawing/2015/9/8/chartex" xmlns:cx2="http://schemas.microsoft.com/office/drawing/2015/10/21/chartex" xmlns:cx3="http://schemas.microsoft.com/office/drawing/2016/5/9/chartex" xmlns:cx4="http://schemas.microsoft.com/office/drawing/2016/5/10/chartex" xmlns:cx5="http://schemas.microsoft.com/office/drawing/2016/5/11/chartex" xmlns:cx6="http://schemas.microsoft.com/office/drawing/2016/5/12/chartex" xmlns:cx7="http://schemas.microsoft.com/office/drawing/2016/5/13/chartex" xmlns:cx8="http://schemas.microsoft.com/office/drawing/2016/5/14/chartex" xmlns:mc="http://schemas.openxmlformats.org/markup-compatibility/2006" xmlns:aink="http://schemas.microsoft.com/office/drawing/2016/ink" xmlns:am3d="http://schemas.microsoft.com/office/drawing/2017/model3d" xmlns:o="urn:schemas-microsoft-com:office:office" xmlns:r="http://schemas.openxmlformats.org/officeDocument/2006/relationships" xmlns:m="http://schemas.openxmlformats.org/officeDocument/2006/math" xmlns:v="urn:schemas-microsoft-com:vml" xmlns:wp14="http://schemas.microsoft.com/office/word/2010/wordprocessingDrawing" xmlns:wp="http://schemas.openxmlformats.org/drawingml/2006/wordprocessingDrawing" xmlns:w10="urn:schemas-microsoft-com:office:word" xmlns:w="http://schemas.openxmlformats.org/wordprocessingml/2006/main" xmlns:w14="http://schemas.microsoft.com/office/word/2010/wordml" xmlns:w15="http://schemas.microsoft.com/office/word/2012/wordml" xmlns:w16cex="http://schemas.microsoft.com/office/word/2018/wordml/cex" xmlns:w16cid="http://schemas.microsoft.com/office/word/2016/wordml/cid" xmlns:w16="http://schemas.microsoft.com/office/word/2018/wordml" xmlns:w16se="http://schemas.microsoft.com/office/word/2015/wordml/symex" xmlns:wpg="http://schemas.microsoft.com/office/word/2010/wordprocessingGroup" xmlns:wpi="http://schemas.microsoft.com/office/word/2010/wordprocessingInk" xmlns:wne="http://schemas.microsoft.com/office/word/2006/wordml" xmlns:wps="http://schemas.microsoft.com/office/word/2010/wordprocessingShape" mc:Ignorable="w14 w15 w16se w16cid w16 w16cex wp14">
+<w:hdr xmlns:wpc="http://schemas.microsoft.com/office/word/2010/wordprocessingCanvas" xmlns:cx="http://schemas.microsoft.com/office/drawing/2014/chartex" xmlns:cx1="http://schemas.microsoft.com/office/drawing/2015/9/8/chartex" xmlns:cx2="http://schemas.microsoft.com/office/drawing/2015/10/21/chartex" xmlns:cx3="http://schemas.microsoft.com/office/drawing/2016/5/9/chartex" xmlns:cx4="http://schemas.microsoft.com/office/drawing/2016/5/10/chartex" xmlns:cx5="http://schemas.microsoft.com/office/drawing/2016/5/11/chartex" xmlns:cx6="http://schemas.microsoft.com/office/drawing/2016/5/12/chartex" xmlns:cx7="http://schemas.microsoft.com/office/drawing/2016/5/13/chartex" xmlns:cx8="http://schemas.microsoft.com/office/drawing/2016/5/14/chartex" xmlns:mc="http://schemas.openxmlformats.org/markup-compatibility/2006" xmlns:aink="http://schemas.microsoft.com/office/drawing/2016/ink" xmlns:am3d="http://schemas.microsoft.com/office/drawing/2017/model3d" xmlns:o="urn:schemas-microsoft-com:office:office" xmlns:r="http://schemas.openxmlformats.org/officeDocument/2006/relationships" xmlns:m="http://schemas.openxmlformats.org/officeDocument/2006/math" xmlns:v="urn:schemas-microsoft-com:vml" xmlns:wp14="http://schemas.microsoft.com/office/word/2010/wordprocessingDrawing" xmlns:wp="http://schemas.openxmlformats.org/drawingml/2006/wordprocessingDrawing" xmlns:w10="urn:schemas-microsoft-com:office:word" xmlns:w="http://schemas.openxmlformats.org/wordprocessingml/2006/main" xmlns:w14="http://schemas.microsoft.com/office/word/2010/wordml" xmlns:w15="http://schemas.microsoft.com/office/word/2012/wordml" xmlns:w16cid="http://schemas.microsoft.com/office/word/2016/wordml/cid" xmlns:w16se="http://schemas.microsoft.com/office/word/2015/wordml/symex" xmlns:wpg="http://schemas.microsoft.com/office/word/2010/wordprocessingGroup" xmlns:wpi="http://schemas.microsoft.com/office/word/2010/wordprocessingInk" xmlns:wne="http://schemas.microsoft.com/office/word/2006/wordml" xmlns:wps="http://schemas.microsoft.com/office/word/2010/wordprocessingShape" mc:Ignorable="w14 w15 w16se w16cid wp14">
   <w:p>
     <w:pPr>
       <w:pStyle w:val="Cabealho"/>
@@ -5700,7 +5795,7 @@
 </file>
 
 <file path=word/numbering.xml><?xml version="1.0" encoding="utf-8"?>
-<w:numbering xmlns:wpc="http://schemas.microsoft.com/office/word/2010/wordprocessingCanvas" xmlns:cx="http://schemas.microsoft.com/office/drawing/2014/chartex" xmlns:cx1="http://schemas.microsoft.com/office/drawing/2015/9/8/chartex" xmlns:cx2="http://schemas.microsoft.com/office/drawing/2015/10/21/chartex" xmlns:cx3="http://schemas.microsoft.com/office/drawing/2016/5/9/chartex" xmlns:cx4="http://schemas.microsoft.com/office/drawing/2016/5/10/chartex" xmlns:cx5="http://schemas.microsoft.com/office/drawing/2016/5/11/chartex" xmlns:cx6="http://schemas.microsoft.com/office/drawing/2016/5/12/chartex" xmlns:cx7="http://schemas.microsoft.com/office/drawing/2016/5/13/chartex" xmlns:cx8="http://schemas.microsoft.com/office/drawing/2016/5/14/chartex" xmlns:mc="http://schemas.openxmlformats.org/markup-compatibility/2006" xmlns:aink="http://schemas.microsoft.com/office/drawing/2016/ink" xmlns:am3d="http://schemas.microsoft.com/office/drawing/2017/model3d" xmlns:o="urn:schemas-microsoft-com:office:office" xmlns:r="http://schemas.openxmlformats.org/officeDocument/2006/relationships" xmlns:m="http://schemas.openxmlformats.org/officeDocument/2006/math" xmlns:v="urn:schemas-microsoft-com:vml" xmlns:wp14="http://schemas.microsoft.com/office/word/2010/wordprocessingDrawing" xmlns:wp="http://schemas.openxmlformats.org/drawingml/2006/wordprocessingDrawing" xmlns:w10="urn:schemas-microsoft-com:office:word" xmlns:w="http://schemas.openxmlformats.org/wordprocessingml/2006/main" xmlns:w14="http://schemas.microsoft.com/office/word/2010/wordml" xmlns:w15="http://schemas.microsoft.com/office/word/2012/wordml" xmlns:w16cex="http://schemas.microsoft.com/office/word/2018/wordml/cex" xmlns:w16cid="http://schemas.microsoft.com/office/word/2016/wordml/cid" xmlns:w16="http://schemas.microsoft.com/office/word/2018/wordml" xmlns:w16se="http://schemas.microsoft.com/office/word/2015/wordml/symex" xmlns:wpg="http://schemas.microsoft.com/office/word/2010/wordprocessingGroup" xmlns:wpi="http://schemas.microsoft.com/office/word/2010/wordprocessingInk" xmlns:wne="http://schemas.microsoft.com/office/word/2006/wordml" xmlns:wps="http://schemas.microsoft.com/office/word/2010/wordprocessingShape" mc:Ignorable="w14 w15 w16se w16cid w16 w16cex wp14">
+<w:numbering xmlns:wpc="http://schemas.microsoft.com/office/word/2010/wordprocessingCanvas" xmlns:cx="http://schemas.microsoft.com/office/drawing/2014/chartex" xmlns:cx1="http://schemas.microsoft.com/office/drawing/2015/9/8/chartex" xmlns:cx2="http://schemas.microsoft.com/office/drawing/2015/10/21/chartex" xmlns:cx3="http://schemas.microsoft.com/office/drawing/2016/5/9/chartex" xmlns:cx4="http://schemas.microsoft.com/office/drawing/2016/5/10/chartex" xmlns:cx5="http://schemas.microsoft.com/office/drawing/2016/5/11/chartex" xmlns:cx6="http://schemas.microsoft.com/office/drawing/2016/5/12/chartex" xmlns:cx7="http://schemas.microsoft.com/office/drawing/2016/5/13/chartex" xmlns:cx8="http://schemas.microsoft.com/office/drawing/2016/5/14/chartex" xmlns:mc="http://schemas.openxmlformats.org/markup-compatibility/2006" xmlns:aink="http://schemas.microsoft.com/office/drawing/2016/ink" xmlns:am3d="http://schemas.microsoft.com/office/drawing/2017/model3d" xmlns:o="urn:schemas-microsoft-com:office:office" xmlns:r="http://schemas.openxmlformats.org/officeDocument/2006/relationships" xmlns:m="http://schemas.openxmlformats.org/officeDocument/2006/math" xmlns:v="urn:schemas-microsoft-com:vml" xmlns:wp14="http://schemas.microsoft.com/office/word/2010/wordprocessingDrawing" xmlns:wp="http://schemas.openxmlformats.org/drawingml/2006/wordprocessingDrawing" xmlns:w10="urn:schemas-microsoft-com:office:word" xmlns:w="http://schemas.openxmlformats.org/wordprocessingml/2006/main" xmlns:w14="http://schemas.microsoft.com/office/word/2010/wordml" xmlns:w15="http://schemas.microsoft.com/office/word/2012/wordml" xmlns:w16cid="http://schemas.microsoft.com/office/word/2016/wordml/cid" xmlns:w16se="http://schemas.microsoft.com/office/word/2015/wordml/symex" xmlns:wpg="http://schemas.microsoft.com/office/word/2010/wordprocessingGroup" xmlns:wpi="http://schemas.microsoft.com/office/word/2010/wordprocessingInk" xmlns:wne="http://schemas.microsoft.com/office/word/2006/wordml" xmlns:wps="http://schemas.microsoft.com/office/word/2010/wordprocessingShape" mc:Ignorable="w14 w15 w16se w16cid wp14">
   <w:abstractNum w:abstractNumId="0" w15:restartNumberingAfterBreak="0">
     <w:nsid w:val="FFFFFF7C"/>
     <w:multiLevelType w:val="singleLevel"/>
@@ -8734,7 +8829,7 @@
 </file>
 
 <file path=word/styles.xml><?xml version="1.0" encoding="utf-8"?>
-<w:styles xmlns:mc="http://schemas.openxmlformats.org/markup-compatibility/2006" xmlns:r="http://schemas.openxmlformats.org/officeDocument/2006/relationships" xmlns:w="http://schemas.openxmlformats.org/wordprocessingml/2006/main" xmlns:w14="http://schemas.microsoft.com/office/word/2010/wordml" xmlns:w15="http://schemas.microsoft.com/office/word/2012/wordml" xmlns:w16cex="http://schemas.microsoft.com/office/word/2018/wordml/cex" xmlns:w16cid="http://schemas.microsoft.com/office/word/2016/wordml/cid" xmlns:w16="http://schemas.microsoft.com/office/word/2018/wordml" xmlns:w16se="http://schemas.microsoft.com/office/word/2015/wordml/symex" mc:Ignorable="w14 w15 w16se w16cid w16 w16cex">
+<w:styles xmlns:mc="http://schemas.openxmlformats.org/markup-compatibility/2006" xmlns:r="http://schemas.openxmlformats.org/officeDocument/2006/relationships" xmlns:w="http://schemas.openxmlformats.org/wordprocessingml/2006/main" xmlns:w14="http://schemas.microsoft.com/office/word/2010/wordml" xmlns:w15="http://schemas.microsoft.com/office/word/2012/wordml" xmlns:w16cid="http://schemas.microsoft.com/office/word/2016/wordml/cid" xmlns:w16se="http://schemas.microsoft.com/office/word/2015/wordml/symex" mc:Ignorable="w14 w15 w16se w16cid">
   <w:docDefaults>
     <w:rPrDefault>
       <w:rPr>
@@ -15442,7 +15537,7 @@
 </file>
 
 <file path=customXml/itemProps1.xml><?xml version="1.0" encoding="utf-8"?>
-<ds:datastoreItem xmlns:ds="http://schemas.openxmlformats.org/officeDocument/2006/customXml" ds:itemID="{980D38A0-99B3-49BB-8A75-B37EC4C2F2E7}">
+<ds:datastoreItem xmlns:ds="http://schemas.openxmlformats.org/officeDocument/2006/customXml" ds:itemID="{765B83C5-B665-4DD6-ADC5-B11A6316DBFB}">
   <ds:schemaRefs>
     <ds:schemaRef ds:uri="http://schemas.openxmlformats.org/officeDocument/2006/bibliography"/>
   </ds:schemaRefs>

</xml_diff>